<commit_message>
Finished skeleton of week 4 DQ2
</commit_message>
<xml_diff>
--- a/week4_dir/DQ2_dir/DQ2_notes.docx
+++ b/week4_dir/DQ2_dir/DQ2_notes.docx
@@ -5,21 +5,15 @@
     <w:p>
       <w:pPr>
         <w:rPr>
-          <w:rFonts w:ascii="Lucida grande" w:eastAsia="Times New Roman" w:hAnsi="Lucida grande" w:cs="Lucida grande"/>
-          <w:sz w:val="20"/>
-          <w:szCs w:val="20"/>
-        </w:rPr>
-      </w:pPr>
-      <w:r>
-        <w:rPr>
-          <w:rFonts w:ascii="Lucida grande" w:eastAsia="Times New Roman" w:hAnsi="Lucida grande" w:cs="Lucida grande"/>
-          <w:sz w:val="20"/>
-          <w:szCs w:val="20"/>
+          <w:rFonts w:eastAsia="Times New Roman" w:cs="Lucida grande"/>
+        </w:rPr>
+      </w:pPr>
+      <w:r>
+        <w:rPr>
+          <w:rFonts w:eastAsia="Times New Roman" w:cs="Lucida grande"/>
         </w:rPr>
         <w:t xml:space="preserve">DQ2: Enhancement </w:t>
       </w:r>
-      <w:bookmarkStart w:id="0" w:name="_GoBack"/>
-      <w:bookmarkEnd w:id="0"/>
     </w:p>
     <w:p>
       <w:pPr>
@@ -28,18 +22,14 @@
         </w:pBdr>
         <w:jc w:val="center"/>
         <w:rPr>
-          <w:rFonts w:ascii="Lucida grande" w:hAnsi="Lucida grande" w:cs="Lucida grande"/>
+          <w:rFonts w:cs="Lucida grande"/>
           <w:vanish/>
-          <w:sz w:val="16"/>
-          <w:szCs w:val="16"/>
-        </w:rPr>
-      </w:pPr>
-      <w:r>
-        <w:rPr>
-          <w:rFonts w:ascii="Lucida grande" w:hAnsi="Lucida grande" w:cs="Lucida grande"/>
+        </w:rPr>
+      </w:pPr>
+      <w:r>
+        <w:rPr>
+          <w:rFonts w:cs="Lucida grande"/>
           <w:vanish/>
-          <w:sz w:val="16"/>
-          <w:szCs w:val="16"/>
         </w:rPr>
         <w:t>Top of Form</w:t>
       </w:r>
@@ -48,14 +38,14 @@
       <w:pPr>
         <w:spacing w:before="100" w:beforeAutospacing="1" w:after="100" w:afterAutospacing="1"/>
         <w:rPr>
-          <w:rFonts w:ascii="Lucida grande" w:hAnsi="Lucida grande" w:cs="Lucida grande"/>
-          <w:sz w:val="20"/>
-          <w:szCs w:val="20"/>
-        </w:rPr>
-      </w:pPr>
-      <w:r>
-        <w:rPr>
-          <w:rFonts w:ascii="Lucida grande" w:hAnsi="Lucida grande" w:cs="Lucida grande"/>
+          <w:rFonts w:cs="Lucida grande"/>
+          <w:color w:val="000000"/>
+          <w:shd w:val="clear" w:color="auto" w:fill="FFFFFF"/>
+        </w:rPr>
+      </w:pPr>
+      <w:r>
+        <w:rPr>
+          <w:rFonts w:cs="Lucida grande"/>
           <w:color w:val="000000"/>
           <w:shd w:val="clear" w:color="auto" w:fill="FFFFFF"/>
         </w:rPr>
@@ -64,28 +54,1925 @@
     </w:p>
     <w:p>
       <w:pPr>
-        <w:pBdr>
-          <w:top w:val="single" w:sz="6" w:space="1" w:color="auto"/>
-        </w:pBdr>
-        <w:jc w:val="center"/>
-        <w:rPr>
-          <w:rFonts w:ascii="Arial" w:hAnsi="Arial"/>
+        <w:pStyle w:val="ListParagraph"/>
+        <w:numPr>
+          <w:ilvl w:val="0"/>
+          <w:numId w:val="3"/>
+        </w:numPr>
+        <w:spacing w:before="100" w:beforeAutospacing="1" w:after="100" w:afterAutospacing="1"/>
+        <w:rPr>
+          <w:rFonts w:cs="Lucida grande"/>
+          <w:color w:val="000000"/>
+          <w:shd w:val="clear" w:color="auto" w:fill="FFFFFF"/>
+        </w:rPr>
+      </w:pPr>
+      <w:r>
+        <w:rPr>
+          <w:rFonts w:cs="Lucida grande"/>
+          <w:color w:val="000000"/>
+          <w:shd w:val="clear" w:color="auto" w:fill="FFFFFF"/>
+        </w:rPr>
+        <w:t>Introduction</w:t>
+      </w:r>
+    </w:p>
+    <w:p>
+      <w:pPr>
+        <w:pStyle w:val="ListParagraph"/>
+        <w:numPr>
+          <w:ilvl w:val="1"/>
+          <w:numId w:val="3"/>
+        </w:numPr>
+        <w:spacing w:before="100" w:beforeAutospacing="1" w:after="100" w:afterAutospacing="1"/>
+        <w:rPr>
+          <w:rFonts w:cs="Lucida grande"/>
+          <w:color w:val="000000"/>
+          <w:shd w:val="clear" w:color="auto" w:fill="FFFFFF"/>
+        </w:rPr>
+      </w:pPr>
+      <w:r>
+        <w:rPr>
+          <w:rFonts w:cs="Lucida grande"/>
+          <w:color w:val="000000"/>
+          <w:shd w:val="clear" w:color="auto" w:fill="FFFFFF"/>
+        </w:rPr>
+        <w:t>Progressive enhancement</w:t>
+      </w:r>
+    </w:p>
+    <w:p>
+      <w:pPr>
+        <w:pStyle w:val="ListParagraph"/>
+        <w:numPr>
+          <w:ilvl w:val="2"/>
+          <w:numId w:val="3"/>
+        </w:numPr>
+        <w:spacing w:before="100" w:beforeAutospacing="1" w:after="100" w:afterAutospacing="1"/>
+        <w:rPr>
+          <w:rFonts w:cs="Lucida grande"/>
+          <w:color w:val="000000"/>
+          <w:shd w:val="clear" w:color="auto" w:fill="FFFFFF"/>
+        </w:rPr>
+      </w:pPr>
+      <w:r>
+        <w:rPr>
+          <w:rFonts w:cs="Lucida grande"/>
+          <w:color w:val="000000"/>
+          <w:shd w:val="clear" w:color="auto" w:fill="FFFFFF"/>
+        </w:rPr>
+        <w:t>Wikipedia</w:t>
+      </w:r>
+    </w:p>
+    <w:p>
+      <w:pPr>
+        <w:pStyle w:val="ListParagraph"/>
+        <w:numPr>
+          <w:ilvl w:val="3"/>
+          <w:numId w:val="3"/>
+        </w:numPr>
+        <w:spacing w:before="100" w:beforeAutospacing="1" w:after="100" w:afterAutospacing="1"/>
+        <w:rPr>
+          <w:rFonts w:cs="Lucida grande"/>
+          <w:color w:val="000000"/>
+          <w:shd w:val="clear" w:color="auto" w:fill="FFFFFF"/>
+        </w:rPr>
+      </w:pPr>
+      <w:r>
+        <w:rPr>
+          <w:rFonts w:cs="Lucida grande"/>
+          <w:color w:val="000000"/>
+          <w:shd w:val="clear" w:color="auto" w:fill="FFFFFF"/>
+        </w:rPr>
+        <w:t xml:space="preserve">Progressive enhancement is a strategy for web design that emphasizes accessibility, semantic HTML markup, and external </w:t>
+      </w:r>
+      <w:proofErr w:type="spellStart"/>
+      <w:r>
+        <w:rPr>
+          <w:rFonts w:cs="Lucida grande"/>
+          <w:color w:val="000000"/>
+          <w:shd w:val="clear" w:color="auto" w:fill="FFFFFF"/>
+        </w:rPr>
+        <w:t>stylesheet</w:t>
+      </w:r>
+      <w:proofErr w:type="spellEnd"/>
+      <w:r>
+        <w:rPr>
+          <w:rFonts w:cs="Lucida grande"/>
+          <w:color w:val="000000"/>
+          <w:shd w:val="clear" w:color="auto" w:fill="FFFFFF"/>
+        </w:rPr>
+        <w:t xml:space="preserve"> and scripting technologies. Progressive enhancement uses web technologies in a layered fashion that allows everyone to access the basic content and functionality of a web page, using any browser or Internet connection, while also providing an enhanced version of the page to those with more advanced browser software or greater bandwidth.</w:t>
+      </w:r>
+      <w:r>
+        <w:rPr>
           <w:vanish/>
-          <w:sz w:val="16"/>
-          <w:szCs w:val="16"/>
-        </w:rPr>
-      </w:pPr>
-      <w:r>
-        <w:rPr>
-          <w:rFonts w:ascii="Arial" w:hAnsi="Arial"/>
-          <w:vanish/>
-          <w:sz w:val="16"/>
-          <w:szCs w:val="16"/>
         </w:rPr>
         <w:t>Bottom of Form</w:t>
       </w:r>
     </w:p>
-    <w:p/>
+    <w:p>
+      <w:pPr>
+        <w:pStyle w:val="ListParagraph"/>
+        <w:numPr>
+          <w:ilvl w:val="2"/>
+          <w:numId w:val="3"/>
+        </w:numPr>
+        <w:spacing w:before="100" w:beforeAutospacing="1" w:after="100" w:afterAutospacing="1"/>
+        <w:rPr>
+          <w:rFonts w:cs="Lucida grande"/>
+          <w:color w:val="000000"/>
+          <w:shd w:val="clear" w:color="auto" w:fill="FFFFFF"/>
+        </w:rPr>
+      </w:pPr>
+      <w:r>
+        <w:t>Dwyer</w:t>
+      </w:r>
+      <w:r>
+        <w:t>, 2009</w:t>
+      </w:r>
+    </w:p>
+    <w:p>
+      <w:pPr>
+        <w:pStyle w:val="ListParagraph"/>
+        <w:numPr>
+          <w:ilvl w:val="3"/>
+          <w:numId w:val="3"/>
+        </w:numPr>
+        <w:spacing w:before="100" w:beforeAutospacing="1" w:after="100" w:afterAutospacing="1"/>
+        <w:rPr>
+          <w:rFonts w:cs="Lucida grande"/>
+          <w:color w:val="000000"/>
+          <w:shd w:val="clear" w:color="auto" w:fill="FFFFFF"/>
+        </w:rPr>
+      </w:pPr>
+      <w:r>
+        <w:rPr>
+          <w:rFonts w:cs="Lucida grande"/>
+          <w:color w:val="000000"/>
+          <w:shd w:val="clear" w:color="auto" w:fill="FFFFFF"/>
+        </w:rPr>
+        <w:t>Progressive Enhancement is a powerful methodology that allows Web developers to concentrate on building the best possible websites while balancing the issues inherent in those websites being accessed by multiple unknown user-agents. Progressive Enhancement (PE) is the principle of starting with a rock-solid foundation and then adding enhancements to it if you know certain visiting user-agents can handle the improved experience.</w:t>
+      </w:r>
+    </w:p>
+    <w:p>
+      <w:pPr>
+        <w:pStyle w:val="ListParagraph"/>
+        <w:numPr>
+          <w:ilvl w:val="2"/>
+          <w:numId w:val="3"/>
+        </w:numPr>
+        <w:spacing w:before="100" w:beforeAutospacing="1" w:after="100" w:afterAutospacing="1"/>
+        <w:rPr>
+          <w:rFonts w:cs="Lucida grande"/>
+          <w:color w:val="000000"/>
+          <w:shd w:val="clear" w:color="auto" w:fill="FFFFFF"/>
+        </w:rPr>
+      </w:pPr>
+      <w:r>
+        <w:rPr>
+          <w:rFonts w:cs="Lucida grande"/>
+          <w:color w:val="000000"/>
+          <w:shd w:val="clear" w:color="auto" w:fill="FFFFFF"/>
+        </w:rPr>
+        <w:t>Wells, 2007</w:t>
+      </w:r>
+    </w:p>
+    <w:p>
+      <w:pPr>
+        <w:pStyle w:val="ListParagraph"/>
+        <w:numPr>
+          <w:ilvl w:val="3"/>
+          <w:numId w:val="3"/>
+        </w:numPr>
+        <w:spacing w:before="100" w:beforeAutospacing="1" w:after="100" w:afterAutospacing="1"/>
+        <w:rPr>
+          <w:rFonts w:cs="Lucida grande"/>
+          <w:color w:val="000000"/>
+          <w:shd w:val="clear" w:color="auto" w:fill="FFFFFF"/>
+        </w:rPr>
+      </w:pPr>
+      <w:r>
+        <w:rPr>
+          <w:rFonts w:cs="Lucida grande"/>
+          <w:color w:val="000000"/>
+          <w:shd w:val="clear" w:color="auto" w:fill="FFFFFF"/>
+        </w:rPr>
+        <w:t xml:space="preserve">Progressive Enhancement is a modern approach for developing web documents that are accessible across any browser or device that has access to the Internet. Based on the idea of separating a document’s content, presentation, and </w:t>
+      </w:r>
+      <w:proofErr w:type="spellStart"/>
+      <w:r>
+        <w:rPr>
+          <w:rFonts w:cs="Lucida grande"/>
+          <w:color w:val="000000"/>
+          <w:shd w:val="clear" w:color="auto" w:fill="FFFFFF"/>
+        </w:rPr>
+        <w:t>behaviour</w:t>
+      </w:r>
+      <w:proofErr w:type="spellEnd"/>
+      <w:r>
+        <w:rPr>
+          <w:rFonts w:cs="Lucida grande"/>
+          <w:color w:val="000000"/>
+          <w:shd w:val="clear" w:color="auto" w:fill="FFFFFF"/>
+        </w:rPr>
+        <w:t>, progressive enhancement embraces accessibility, semantics, forward- compatibility and usability.</w:t>
+      </w:r>
+    </w:p>
+    <w:p>
+      <w:pPr>
+        <w:pStyle w:val="ListParagraph"/>
+        <w:numPr>
+          <w:ilvl w:val="2"/>
+          <w:numId w:val="3"/>
+        </w:numPr>
+        <w:spacing w:before="100" w:beforeAutospacing="1" w:after="100" w:afterAutospacing="1"/>
+        <w:rPr>
+          <w:rFonts w:cs="Lucida grande"/>
+          <w:color w:val="000000"/>
+          <w:shd w:val="clear" w:color="auto" w:fill="FFFFFF"/>
+        </w:rPr>
+      </w:pPr>
+      <w:proofErr w:type="spellStart"/>
+      <w:r>
+        <w:rPr>
+          <w:rFonts w:cs="Lucida grande"/>
+          <w:color w:val="000000"/>
+          <w:shd w:val="clear" w:color="auto" w:fill="FFFFFF"/>
+        </w:rPr>
+        <w:t>Desruelle</w:t>
+      </w:r>
+      <w:proofErr w:type="spellEnd"/>
+      <w:r>
+        <w:rPr>
+          <w:rFonts w:cs="Lucida grande"/>
+          <w:color w:val="000000"/>
+          <w:shd w:val="clear" w:color="auto" w:fill="FFFFFF"/>
+        </w:rPr>
+        <w:t xml:space="preserve">, H., </w:t>
+      </w:r>
+      <w:proofErr w:type="spellStart"/>
+      <w:r>
+        <w:rPr>
+          <w:rFonts w:cs="Lucida grande"/>
+          <w:color w:val="000000"/>
+          <w:shd w:val="clear" w:color="auto" w:fill="FFFFFF"/>
+        </w:rPr>
+        <w:t>Blomme</w:t>
+      </w:r>
+      <w:proofErr w:type="spellEnd"/>
+      <w:r>
+        <w:rPr>
+          <w:rFonts w:cs="Lucida grande"/>
+          <w:color w:val="000000"/>
+          <w:shd w:val="clear" w:color="auto" w:fill="FFFFFF"/>
+        </w:rPr>
+        <w:t xml:space="preserve">, D. &amp; </w:t>
+      </w:r>
+      <w:proofErr w:type="spellStart"/>
+      <w:r>
+        <w:rPr>
+          <w:rFonts w:cs="Lucida grande"/>
+          <w:color w:val="000000"/>
+          <w:shd w:val="clear" w:color="auto" w:fill="FFFFFF"/>
+        </w:rPr>
+        <w:t>Gielen</w:t>
+      </w:r>
+      <w:proofErr w:type="spellEnd"/>
+      <w:r>
+        <w:rPr>
+          <w:rFonts w:cs="Lucida grande"/>
+          <w:color w:val="000000"/>
+          <w:shd w:val="clear" w:color="auto" w:fill="FFFFFF"/>
+        </w:rPr>
+        <w:t>, F. 2011</w:t>
+      </w:r>
+    </w:p>
+    <w:p>
+      <w:pPr>
+        <w:pStyle w:val="ListParagraph"/>
+        <w:numPr>
+          <w:ilvl w:val="3"/>
+          <w:numId w:val="3"/>
+        </w:numPr>
+        <w:spacing w:before="100" w:beforeAutospacing="1" w:after="100" w:afterAutospacing="1"/>
+        <w:rPr>
+          <w:rFonts w:cs="Lucida grande"/>
+          <w:color w:val="000000"/>
+          <w:shd w:val="clear" w:color="auto" w:fill="FFFFFF"/>
+        </w:rPr>
+      </w:pPr>
+      <w:r>
+        <w:rPr>
+          <w:rFonts w:cs="Lucida grande"/>
+          <w:color w:val="000000"/>
+          <w:shd w:val="clear" w:color="auto" w:fill="FFFFFF"/>
+        </w:rPr>
+        <w:t xml:space="preserve">Progressive enhancement (PE), on the other hand, reverses the graceful degradation approach and aims at maximizing accessibility over browsers with different capabilities [13]. Progressive enhancement tries to achieve this goal by forcing developers to take the less capable devices into account from the very start of the development process. First, a basic markup document is created, providing an optimal experience for devices with the lowest common denominator (LCD) of available capabilities. Incrementally and unobtrusively, </w:t>
+      </w:r>
+      <w:r>
+        <w:rPr>
+          <w:rFonts w:cs="Lucida grande"/>
+          <w:color w:val="000000"/>
+          <w:shd w:val="clear" w:color="auto" w:fill="FFFFFF"/>
+        </w:rPr>
+        <w:lastRenderedPageBreak/>
+        <w:t>one or more layers of structural, presentational, and behavioral enhancements are added in function of the browser’s specific capabilities.</w:t>
+      </w:r>
+    </w:p>
+    <w:p>
+      <w:pPr>
+        <w:pStyle w:val="ListParagraph"/>
+        <w:numPr>
+          <w:ilvl w:val="2"/>
+          <w:numId w:val="3"/>
+        </w:numPr>
+        <w:spacing w:before="100" w:beforeAutospacing="1" w:after="100" w:afterAutospacing="1"/>
+        <w:rPr>
+          <w:rFonts w:cs="Lucida grande"/>
+          <w:color w:val="000000"/>
+          <w:shd w:val="clear" w:color="auto" w:fill="FFFFFF"/>
+        </w:rPr>
+      </w:pPr>
+      <w:proofErr w:type="spellStart"/>
+      <w:r>
+        <w:rPr>
+          <w:rFonts w:cs="Lucida grande"/>
+          <w:color w:val="000000"/>
+          <w:shd w:val="clear" w:color="auto" w:fill="FFFFFF"/>
+        </w:rPr>
+        <w:t>Youtube</w:t>
+      </w:r>
+      <w:proofErr w:type="spellEnd"/>
+    </w:p>
+    <w:p>
+      <w:pPr>
+        <w:pStyle w:val="ListParagraph"/>
+        <w:numPr>
+          <w:ilvl w:val="3"/>
+          <w:numId w:val="3"/>
+        </w:numPr>
+        <w:spacing w:before="100" w:beforeAutospacing="1" w:after="100" w:afterAutospacing="1"/>
+        <w:rPr>
+          <w:rFonts w:cs="Lucida grande"/>
+          <w:color w:val="000000"/>
+          <w:shd w:val="clear" w:color="auto" w:fill="FFFFFF"/>
+        </w:rPr>
+      </w:pPr>
+      <w:r>
+        <w:rPr>
+          <w:rFonts w:cs="Lucida grande"/>
+          <w:color w:val="000000"/>
+          <w:shd w:val="clear" w:color="auto" w:fill="FFFFFF"/>
+        </w:rPr>
+        <w:t xml:space="preserve">As the web has evolved over the years, browsers have come and gone. New technologies have </w:t>
+      </w:r>
+      <w:r>
+        <w:rPr>
+          <w:rFonts w:cs="Lucida grande"/>
+          <w:color w:val="000000"/>
+          <w:shd w:val="clear" w:color="auto" w:fill="FFFFFF"/>
+        </w:rPr>
+        <w:t>emerged to enhance user experience and a multitude of devices have gained the ability to connect to online content.</w:t>
+      </w:r>
+      <w:r>
+        <w:rPr>
+          <w:rFonts w:cs="Lucida grande"/>
+          <w:color w:val="000000"/>
+          <w:shd w:val="clear" w:color="auto" w:fill="FFFFFF"/>
+        </w:rPr>
+        <w:t xml:space="preserve"> As you can imagine, this amount of change over a relatively short period of time has made the web a volatile place for web designers.</w:t>
+      </w:r>
+    </w:p>
+    <w:p>
+      <w:pPr>
+        <w:pStyle w:val="ListParagraph"/>
+        <w:numPr>
+          <w:ilvl w:val="3"/>
+          <w:numId w:val="3"/>
+        </w:numPr>
+        <w:spacing w:before="100" w:beforeAutospacing="1" w:after="100" w:afterAutospacing="1"/>
+        <w:rPr>
+          <w:rFonts w:cs="Lucida grande"/>
+          <w:color w:val="000000"/>
+          <w:shd w:val="clear" w:color="auto" w:fill="FFFFFF"/>
+        </w:rPr>
+      </w:pPr>
+      <w:r>
+        <w:rPr>
+          <w:rFonts w:cs="Lucida grande"/>
+          <w:color w:val="000000"/>
+          <w:shd w:val="clear" w:color="auto" w:fill="FFFFFF"/>
+        </w:rPr>
+        <w:t>Sites designed for specific browsers would often fail or degrade poorly in older browsers or even not work at all depending on the device.</w:t>
+      </w:r>
+      <w:r>
+        <w:rPr>
+          <w:rFonts w:cs="Lucida grande"/>
+          <w:color w:val="000000"/>
+          <w:shd w:val="clear" w:color="auto" w:fill="FFFFFF"/>
+        </w:rPr>
+        <w:t xml:space="preserve"> Now this frustrating design experience and the continually changing nature of the web led designers and browser developers to </w:t>
+      </w:r>
+      <w:r>
+        <w:rPr>
+          <w:rFonts w:cs="Lucida grande"/>
+          <w:color w:val="000000"/>
+          <w:shd w:val="clear" w:color="auto" w:fill="FFFFFF"/>
+        </w:rPr>
+        <w:t>push for stricter web standards and to create strategies for making content as accessible as possible.</w:t>
+      </w:r>
+    </w:p>
+    <w:p>
+      <w:pPr>
+        <w:pStyle w:val="ListParagraph"/>
+        <w:numPr>
+          <w:ilvl w:val="3"/>
+          <w:numId w:val="3"/>
+        </w:numPr>
+        <w:spacing w:before="100" w:beforeAutospacing="1" w:after="100" w:afterAutospacing="1"/>
+        <w:rPr>
+          <w:rFonts w:cs="Lucida grande"/>
+          <w:color w:val="000000"/>
+          <w:shd w:val="clear" w:color="auto" w:fill="FFFFFF"/>
+        </w:rPr>
+      </w:pPr>
+      <w:r>
+        <w:rPr>
+          <w:rFonts w:cs="Lucida grande"/>
+          <w:color w:val="000000"/>
+          <w:shd w:val="clear" w:color="auto" w:fill="FFFFFF"/>
+        </w:rPr>
+        <w:t>At first designers went with a strategy called graceful degradation.</w:t>
+      </w:r>
+      <w:r>
+        <w:rPr>
+          <w:rFonts w:cs="Lucida grande"/>
+          <w:color w:val="000000"/>
+          <w:shd w:val="clear" w:color="auto" w:fill="FFFFFF"/>
+        </w:rPr>
+        <w:t xml:space="preserve"> Graceful degradation is the practice of designing for the most </w:t>
+      </w:r>
+      <w:r>
+        <w:rPr>
+          <w:rFonts w:cs="Lucida grande"/>
+          <w:color w:val="000000"/>
+          <w:shd w:val="clear" w:color="auto" w:fill="FFFFFF"/>
+        </w:rPr>
+        <w:t>current browsers capabilities, but ensuring that the site will have the best experience possible for older browsers by using filters or hacks to deal with their inconsistencies and support. While this approach does embrace the model of separating style from structure and co</w:t>
+      </w:r>
+      <w:r>
+        <w:rPr>
+          <w:rFonts w:cs="Lucida grande"/>
+          <w:color w:val="000000"/>
+          <w:shd w:val="clear" w:color="auto" w:fill="FFFFFF"/>
+        </w:rPr>
+        <w:t>ntent, it doesn’t adequately deal with the ever-changing number of additional user agents that are consuming content, and it is focused too heavily on specific browser differences.</w:t>
+      </w:r>
+    </w:p>
+    <w:p>
+      <w:pPr>
+        <w:pStyle w:val="ListParagraph"/>
+        <w:numPr>
+          <w:ilvl w:val="3"/>
+          <w:numId w:val="3"/>
+        </w:numPr>
+        <w:spacing w:before="100" w:beforeAutospacing="1" w:after="100" w:afterAutospacing="1"/>
+        <w:rPr>
+          <w:rFonts w:cs="Lucida grande"/>
+          <w:color w:val="000000"/>
+          <w:shd w:val="clear" w:color="auto" w:fill="FFFFFF"/>
+        </w:rPr>
+      </w:pPr>
+      <w:r>
+        <w:rPr>
+          <w:rFonts w:cs="Lucida grande"/>
+          <w:color w:val="000000"/>
+          <w:shd w:val="clear" w:color="auto" w:fill="FFFFFF"/>
+        </w:rPr>
+        <w:t>Progressive enhancement, on the other hand, turns focus away from the browser, and puts it squarely back on the content itself.</w:t>
+      </w:r>
+      <w:r>
+        <w:rPr>
+          <w:rFonts w:cs="Lucida grande"/>
+          <w:color w:val="000000"/>
+          <w:shd w:val="clear" w:color="auto" w:fill="FFFFFF"/>
+        </w:rPr>
+        <w:t xml:space="preserve"> Put simply, progressive enhancement says that at the heart of your design should be solid, well-formed content accessible to anyone.</w:t>
+      </w:r>
+      <w:r>
+        <w:rPr>
+          <w:rFonts w:cs="Lucida grande"/>
+          <w:color w:val="000000"/>
+          <w:shd w:val="clear" w:color="auto" w:fill="FFFFFF"/>
+        </w:rPr>
+        <w:t xml:space="preserve"> Past that, all enhancement, CSS for presentations, </w:t>
+      </w:r>
+      <w:proofErr w:type="spellStart"/>
+      <w:r>
+        <w:rPr>
+          <w:rFonts w:cs="Lucida grande"/>
+          <w:color w:val="000000"/>
+          <w:shd w:val="clear" w:color="auto" w:fill="FFFFFF"/>
+        </w:rPr>
+        <w:t>javascript</w:t>
+      </w:r>
+      <w:proofErr w:type="spellEnd"/>
+      <w:r>
+        <w:rPr>
+          <w:rFonts w:cs="Lucida grande"/>
+          <w:color w:val="000000"/>
+          <w:shd w:val="clear" w:color="auto" w:fill="FFFFFF"/>
+        </w:rPr>
+        <w:t xml:space="preserve"> for functionality, and other content such as flash, video, and other interactive plugins should be introduced as external assets in a series of enhancement</w:t>
+      </w:r>
+      <w:r>
+        <w:rPr>
+          <w:rFonts w:cs="Lucida grande"/>
+          <w:color w:val="000000"/>
+          <w:shd w:val="clear" w:color="auto" w:fill="FFFFFF"/>
+        </w:rPr>
+        <w:t>s</w:t>
+      </w:r>
+      <w:r>
+        <w:rPr>
+          <w:rFonts w:cs="Lucida grande"/>
+          <w:color w:val="000000"/>
+          <w:shd w:val="clear" w:color="auto" w:fill="FFFFFF"/>
+        </w:rPr>
+        <w:t xml:space="preserve"> that </w:t>
+      </w:r>
+      <w:r>
+        <w:rPr>
+          <w:rFonts w:cs="Lucida grande"/>
+          <w:color w:val="000000"/>
+          <w:shd w:val="clear" w:color="auto" w:fill="FFFFFF"/>
+        </w:rPr>
+        <w:t xml:space="preserve">allow for the fact that not all user-agents will be able to support or even see those features. </w:t>
+      </w:r>
+      <w:r>
+        <w:rPr>
+          <w:rFonts w:cs="Lucida grande"/>
+          <w:color w:val="000000"/>
+          <w:shd w:val="clear" w:color="auto" w:fill="FFFFFF"/>
+        </w:rPr>
+        <w:t>This approach makes it easier to provide content</w:t>
+      </w:r>
+      <w:r>
+        <w:rPr>
+          <w:rFonts w:cs="Lucida grande"/>
+          <w:color w:val="000000"/>
+          <w:shd w:val="clear" w:color="auto" w:fill="FFFFFF"/>
+        </w:rPr>
+        <w:t xml:space="preserve"> for multiple users and content. Ensuring that the content within valid HTML markup means that any device </w:t>
+      </w:r>
+      <w:r>
+        <w:rPr>
+          <w:rFonts w:cs="Lucida grande"/>
+          <w:color w:val="000000"/>
+          <w:shd w:val="clear" w:color="auto" w:fill="FFFFFF"/>
+        </w:rPr>
+        <w:t>able to access web content will be able to read and consume your online content.</w:t>
+      </w:r>
+      <w:r>
+        <w:rPr>
+          <w:rFonts w:cs="Lucida grande"/>
+          <w:color w:val="000000"/>
+          <w:shd w:val="clear" w:color="auto" w:fill="FFFFFF"/>
+        </w:rPr>
+        <w:t xml:space="preserve"> Your </w:t>
+      </w:r>
+      <w:r>
+        <w:rPr>
+          <w:rFonts w:cs="Lucida grande"/>
+          <w:color w:val="000000"/>
+          <w:shd w:val="clear" w:color="auto" w:fill="FFFFFF"/>
+        </w:rPr>
+        <w:t>site</w:t>
+      </w:r>
+      <w:r>
+        <w:rPr>
+          <w:rFonts w:cs="Lucida grande"/>
+          <w:color w:val="000000"/>
+          <w:shd w:val="clear" w:color="auto" w:fill="FFFFFF"/>
+        </w:rPr>
+        <w:t xml:space="preserve"> becomes </w:t>
+      </w:r>
+      <w:r>
+        <w:rPr>
+          <w:rFonts w:cs="Lucida grande"/>
+          <w:color w:val="000000"/>
+          <w:shd w:val="clear" w:color="auto" w:fill="FFFFFF"/>
+        </w:rPr>
+        <w:t>automatical</w:t>
+      </w:r>
+      <w:r>
+        <w:rPr>
+          <w:rFonts w:cs="Lucida grande"/>
+          <w:color w:val="000000"/>
+          <w:shd w:val="clear" w:color="auto" w:fill="FFFFFF"/>
+        </w:rPr>
+        <w:t>ly accessible to mobile devices, screen readers, and search-engine bots.</w:t>
+      </w:r>
+      <w:r>
+        <w:rPr>
+          <w:rFonts w:cs="Lucida grande"/>
+          <w:color w:val="000000"/>
+          <w:shd w:val="clear" w:color="auto" w:fill="FFFFFF"/>
+        </w:rPr>
+        <w:t xml:space="preserve"> Other devices that support such technologies as </w:t>
+      </w:r>
+      <w:proofErr w:type="spellStart"/>
+      <w:r>
+        <w:rPr>
+          <w:rFonts w:cs="Lucida grande"/>
+          <w:color w:val="000000"/>
+          <w:shd w:val="clear" w:color="auto" w:fill="FFFFFF"/>
+        </w:rPr>
+        <w:t>javascript</w:t>
+      </w:r>
+      <w:proofErr w:type="spellEnd"/>
+      <w:r>
+        <w:rPr>
+          <w:rFonts w:cs="Lucida grande"/>
+          <w:color w:val="000000"/>
+          <w:shd w:val="clear" w:color="auto" w:fill="FFFFFF"/>
+        </w:rPr>
+        <w:t xml:space="preserve"> and flash will</w:t>
+      </w:r>
+      <w:r>
+        <w:rPr>
+          <w:rFonts w:cs="Lucida grande"/>
+          <w:color w:val="000000"/>
+          <w:shd w:val="clear" w:color="auto" w:fill="FFFFFF"/>
+        </w:rPr>
+        <w:t xml:space="preserve"> offer a richer user experience, and one that probably </w:t>
+      </w:r>
+      <w:proofErr w:type="gramStart"/>
+      <w:r>
+        <w:rPr>
+          <w:rFonts w:cs="Lucida grande"/>
+          <w:color w:val="000000"/>
+          <w:shd w:val="clear" w:color="auto" w:fill="FFFFFF"/>
+        </w:rPr>
+        <w:t>better</w:t>
+      </w:r>
+      <w:proofErr w:type="gramEnd"/>
+      <w:r>
+        <w:rPr>
+          <w:rFonts w:cs="Lucida grande"/>
+          <w:color w:val="000000"/>
+          <w:shd w:val="clear" w:color="auto" w:fill="FFFFFF"/>
+        </w:rPr>
+        <w:t xml:space="preserve"> reflects your design perspective, but they don’t get in the way or obstruct your content at all.</w:t>
+      </w:r>
+    </w:p>
+    <w:p>
+      <w:pPr>
+        <w:pStyle w:val="ListParagraph"/>
+        <w:numPr>
+          <w:ilvl w:val="0"/>
+          <w:numId w:val="3"/>
+        </w:numPr>
+        <w:spacing w:before="100" w:beforeAutospacing="1" w:after="100" w:afterAutospacing="1"/>
+        <w:rPr>
+          <w:rFonts w:cs="Lucida grande"/>
+          <w:color w:val="000000"/>
+          <w:shd w:val="clear" w:color="auto" w:fill="FFFFFF"/>
+        </w:rPr>
+      </w:pPr>
+      <w:r>
+        <w:rPr>
+          <w:rFonts w:cs="Lucida grande"/>
+          <w:color w:val="000000"/>
+          <w:shd w:val="clear" w:color="auto" w:fill="FFFFFF"/>
+        </w:rPr>
+        <w:t>Layer 1</w:t>
+      </w:r>
+    </w:p>
+    <w:p>
+      <w:pPr>
+        <w:pStyle w:val="ListParagraph"/>
+        <w:numPr>
+          <w:ilvl w:val="1"/>
+          <w:numId w:val="3"/>
+        </w:numPr>
+        <w:spacing w:before="100" w:beforeAutospacing="1" w:after="100" w:afterAutospacing="1"/>
+        <w:rPr>
+          <w:rFonts w:cs="Lucida grande"/>
+          <w:color w:val="000000"/>
+          <w:shd w:val="clear" w:color="auto" w:fill="FFFFFF"/>
+        </w:rPr>
+      </w:pPr>
+      <w:r>
+        <w:rPr>
+          <w:rFonts w:cs="Lucida grande"/>
+          <w:color w:val="000000"/>
+          <w:shd w:val="clear" w:color="auto" w:fill="FFFFFF"/>
+        </w:rPr>
+        <w:t>Dwyer, S. (2009)</w:t>
+      </w:r>
+    </w:p>
+    <w:p>
+      <w:pPr>
+        <w:pStyle w:val="ListParagraph"/>
+        <w:numPr>
+          <w:ilvl w:val="2"/>
+          <w:numId w:val="3"/>
+        </w:numPr>
+        <w:spacing w:before="100" w:beforeAutospacing="1" w:after="100" w:afterAutospacing="1"/>
+        <w:rPr>
+          <w:rFonts w:cs="Lucida grande"/>
+          <w:color w:val="000000"/>
+          <w:shd w:val="clear" w:color="auto" w:fill="FFFFFF"/>
+        </w:rPr>
+      </w:pPr>
+      <w:r>
+        <w:rPr>
+          <w:rFonts w:cs="Lucida grande"/>
+          <w:color w:val="000000"/>
+          <w:shd w:val="clear" w:color="auto" w:fill="FFFFFF"/>
+        </w:rPr>
+        <w:t>The first layer is clean, semantic HTML. This allows text-based, speech-based, antiquated and robotic user-agents to navigate the content of your website properly.</w:t>
+      </w:r>
+    </w:p>
+    <w:p>
+      <w:pPr>
+        <w:pStyle w:val="ListParagraph"/>
+        <w:numPr>
+          <w:ilvl w:val="1"/>
+          <w:numId w:val="3"/>
+        </w:numPr>
+        <w:spacing w:before="100" w:beforeAutospacing="1" w:after="100" w:afterAutospacing="1"/>
+        <w:rPr>
+          <w:rFonts w:cs="Lucida grande"/>
+          <w:color w:val="000000"/>
+          <w:shd w:val="clear" w:color="auto" w:fill="FFFFFF"/>
+        </w:rPr>
+      </w:pPr>
+      <w:r>
+        <w:rPr>
+          <w:rFonts w:cs="Lucida grande"/>
+          <w:color w:val="000000"/>
+          <w:shd w:val="clear" w:color="auto" w:fill="FFFFFF"/>
+        </w:rPr>
+        <w:t>Boudreaux, R. (2012)</w:t>
+      </w:r>
+    </w:p>
+    <w:p>
+      <w:pPr>
+        <w:pStyle w:val="ListParagraph"/>
+        <w:numPr>
+          <w:ilvl w:val="2"/>
+          <w:numId w:val="3"/>
+        </w:numPr>
+        <w:spacing w:before="100" w:beforeAutospacing="1" w:after="100" w:afterAutospacing="1"/>
+        <w:rPr>
+          <w:rFonts w:cs="Lucida grande"/>
+          <w:color w:val="000000"/>
+          <w:shd w:val="clear" w:color="auto" w:fill="FFFFFF"/>
+        </w:rPr>
+      </w:pPr>
+      <w:proofErr w:type="gramStart"/>
+      <w:r>
+        <w:rPr>
+          <w:rFonts w:cs="Lucida grande"/>
+          <w:color w:val="000000"/>
+          <w:shd w:val="clear" w:color="auto" w:fill="FFFFFF"/>
+        </w:rPr>
+        <w:t>the</w:t>
+      </w:r>
+      <w:proofErr w:type="gramEnd"/>
+      <w:r>
+        <w:rPr>
+          <w:rFonts w:cs="Lucida grande"/>
+          <w:color w:val="000000"/>
+          <w:shd w:val="clear" w:color="auto" w:fill="FFFFFF"/>
+        </w:rPr>
+        <w:t xml:space="preserve"> center is the content layer of rich semantic markup;</w:t>
+      </w:r>
+    </w:p>
+    <w:p>
+      <w:pPr>
+        <w:pStyle w:val="ListParagraph"/>
+        <w:numPr>
+          <w:ilvl w:val="2"/>
+          <w:numId w:val="3"/>
+        </w:numPr>
+        <w:spacing w:before="100" w:beforeAutospacing="1" w:after="100" w:afterAutospacing="1"/>
+        <w:rPr>
+          <w:rFonts w:cs="Lucida grande"/>
+          <w:color w:val="000000"/>
+          <w:shd w:val="clear" w:color="auto" w:fill="FFFFFF"/>
+        </w:rPr>
+      </w:pPr>
+      <w:r>
+        <w:rPr>
+          <w:rFonts w:cs="Lucida grande"/>
+          <w:color w:val="000000"/>
+          <w:shd w:val="clear" w:color="auto" w:fill="FFFFFF"/>
+        </w:rPr>
+        <w:t>Semantic HTML markup ensures that tags are applied to convey meaning and content structure, which ties into the evolving HTML5 standards for web design. Examples of good semantic markup incorporate HTML5's list of new elements and attributes such as &lt;</w:t>
+      </w:r>
+      <w:proofErr w:type="spellStart"/>
+      <w:r>
+        <w:rPr>
+          <w:rFonts w:cs="Lucida grande"/>
+          <w:color w:val="000000"/>
+          <w:shd w:val="clear" w:color="auto" w:fill="FFFFFF"/>
+        </w:rPr>
+        <w:t>nav</w:t>
+      </w:r>
+      <w:proofErr w:type="spellEnd"/>
+      <w:r>
+        <w:rPr>
+          <w:rFonts w:cs="Lucida grande"/>
+          <w:color w:val="000000"/>
+          <w:shd w:val="clear" w:color="auto" w:fill="FFFFFF"/>
+        </w:rPr>
+        <w:t>&gt;, &lt;footer&gt;, &lt;article&gt;, and &lt;aside&gt;, which replace the common generic block &lt;div&gt; and inline &lt;span&gt;, or the new &lt;audio&gt; and &lt;video&gt;, which replace the generic &lt;object&gt;.</w:t>
+      </w:r>
+    </w:p>
+    <w:p>
+      <w:pPr>
+        <w:pStyle w:val="ListParagraph"/>
+        <w:numPr>
+          <w:ilvl w:val="0"/>
+          <w:numId w:val="3"/>
+        </w:numPr>
+        <w:spacing w:before="100" w:beforeAutospacing="1" w:after="100" w:afterAutospacing="1"/>
+        <w:rPr>
+          <w:rFonts w:cs="Lucida grande"/>
+          <w:color w:val="000000"/>
+          <w:shd w:val="clear" w:color="auto" w:fill="FFFFFF"/>
+        </w:rPr>
+      </w:pPr>
+      <w:r>
+        <w:rPr>
+          <w:rFonts w:cs="Lucida grande"/>
+          <w:color w:val="000000"/>
+          <w:shd w:val="clear" w:color="auto" w:fill="FFFFFF"/>
+        </w:rPr>
+        <w:t>Layer</w:t>
+      </w:r>
+      <w:r>
+        <w:rPr>
+          <w:rFonts w:cs="Lucida grande"/>
+          <w:color w:val="000000"/>
+          <w:shd w:val="clear" w:color="auto" w:fill="FFFFFF"/>
+        </w:rPr>
+        <w:t xml:space="preserve"> 2</w:t>
+      </w:r>
+    </w:p>
+    <w:p>
+      <w:pPr>
+        <w:pStyle w:val="ListParagraph"/>
+        <w:numPr>
+          <w:ilvl w:val="1"/>
+          <w:numId w:val="3"/>
+        </w:numPr>
+        <w:spacing w:before="100" w:beforeAutospacing="1" w:after="100" w:afterAutospacing="1"/>
+        <w:rPr>
+          <w:rFonts w:cs="Lucida grande"/>
+          <w:color w:val="000000"/>
+          <w:shd w:val="clear" w:color="auto" w:fill="FFFFFF"/>
+        </w:rPr>
+      </w:pPr>
+      <w:r>
+        <w:rPr>
+          <w:rFonts w:cs="Lucida grande"/>
+          <w:color w:val="000000"/>
+          <w:shd w:val="clear" w:color="auto" w:fill="FFFFFF"/>
+        </w:rPr>
+        <w:t>Dwyer, 2009</w:t>
+      </w:r>
+    </w:p>
+    <w:p>
+      <w:pPr>
+        <w:pStyle w:val="ListParagraph"/>
+        <w:numPr>
+          <w:ilvl w:val="2"/>
+          <w:numId w:val="3"/>
+        </w:numPr>
+        <w:spacing w:before="100" w:beforeAutospacing="1" w:after="100" w:afterAutospacing="1"/>
+        <w:rPr>
+          <w:rFonts w:cs="Lucida grande"/>
+          <w:color w:val="000000"/>
+          <w:shd w:val="clear" w:color="auto" w:fill="FFFFFF"/>
+        </w:rPr>
+      </w:pPr>
+      <w:r>
+        <w:rPr>
+          <w:rFonts w:cs="Lucida grande"/>
+          <w:color w:val="000000"/>
+          <w:shd w:val="clear" w:color="auto" w:fill="FFFFFF"/>
+        </w:rPr>
+        <w:t>The second layer is CSS. This allows visual-based user-agents to display or alter the visual representation of your website’s content.</w:t>
+      </w:r>
+    </w:p>
+    <w:p>
+      <w:pPr>
+        <w:pStyle w:val="ListParagraph"/>
+        <w:numPr>
+          <w:ilvl w:val="1"/>
+          <w:numId w:val="3"/>
+        </w:numPr>
+        <w:spacing w:before="100" w:beforeAutospacing="1" w:after="100" w:afterAutospacing="1"/>
+        <w:rPr>
+          <w:rFonts w:cs="Lucida grande"/>
+          <w:color w:val="000000"/>
+          <w:shd w:val="clear" w:color="auto" w:fill="FFFFFF"/>
+        </w:rPr>
+      </w:pPr>
+      <w:r>
+        <w:rPr>
+          <w:rFonts w:cs="Lucida grande"/>
+          <w:color w:val="000000"/>
+          <w:shd w:val="clear" w:color="auto" w:fill="FFFFFF"/>
+        </w:rPr>
+        <w:t>Boudreaux, R. (2012)</w:t>
+      </w:r>
+    </w:p>
+    <w:p>
+      <w:pPr>
+        <w:pStyle w:val="ListParagraph"/>
+        <w:numPr>
+          <w:ilvl w:val="2"/>
+          <w:numId w:val="3"/>
+        </w:numPr>
+        <w:spacing w:before="100" w:beforeAutospacing="1" w:after="100" w:afterAutospacing="1"/>
+        <w:rPr>
+          <w:rFonts w:cs="Lucida grande"/>
+          <w:color w:val="000000"/>
+          <w:shd w:val="clear" w:color="auto" w:fill="FFFFFF"/>
+        </w:rPr>
+      </w:pPr>
+      <w:proofErr w:type="gramStart"/>
+      <w:r>
+        <w:rPr>
+          <w:rFonts w:cs="Lucida grande"/>
+          <w:color w:val="000000"/>
+          <w:shd w:val="clear" w:color="auto" w:fill="FFFFFF"/>
+        </w:rPr>
+        <w:t>presentation</w:t>
+      </w:r>
+      <w:proofErr w:type="gramEnd"/>
+      <w:r>
+        <w:rPr>
+          <w:rFonts w:cs="Lucida grande"/>
+          <w:color w:val="000000"/>
+          <w:shd w:val="clear" w:color="auto" w:fill="FFFFFF"/>
+        </w:rPr>
+        <w:t xml:space="preserve"> layer, which is the CSS and styling</w:t>
+      </w:r>
+    </w:p>
+    <w:p>
+      <w:pPr>
+        <w:pStyle w:val="ListParagraph"/>
+        <w:numPr>
+          <w:ilvl w:val="2"/>
+          <w:numId w:val="3"/>
+        </w:numPr>
+        <w:spacing w:before="100" w:beforeAutospacing="1" w:after="100" w:afterAutospacing="1"/>
+        <w:rPr>
+          <w:rFonts w:cs="Lucida grande"/>
+          <w:color w:val="000000"/>
+          <w:shd w:val="clear" w:color="auto" w:fill="FFFFFF"/>
+        </w:rPr>
+      </w:pPr>
+      <w:r>
+        <w:rPr>
+          <w:rFonts w:cs="Lucida grande"/>
+          <w:color w:val="000000"/>
+          <w:shd w:val="clear" w:color="auto" w:fill="FFFFFF"/>
+        </w:rPr>
+        <w:t xml:space="preserve">Along with the semantic markup found in HTML5, the evolving CSS3 </w:t>
+      </w:r>
+      <w:proofErr w:type="gramStart"/>
+      <w:r>
+        <w:rPr>
+          <w:rFonts w:cs="Lucida grande"/>
+          <w:color w:val="000000"/>
+          <w:shd w:val="clear" w:color="auto" w:fill="FFFFFF"/>
+        </w:rPr>
+        <w:t>standards mesh well together, and allows</w:t>
+      </w:r>
+      <w:proofErr w:type="gramEnd"/>
+      <w:r>
+        <w:rPr>
+          <w:rFonts w:cs="Lucida grande"/>
+          <w:color w:val="000000"/>
+          <w:shd w:val="clear" w:color="auto" w:fill="FFFFFF"/>
+        </w:rPr>
+        <w:t xml:space="preserve"> your web design to jump off the screen with colors, images, backgrounds, gradients, shadowing, text effects, and more. Any why just stick to one </w:t>
+      </w:r>
+      <w:proofErr w:type="spellStart"/>
+      <w:r>
+        <w:rPr>
+          <w:rFonts w:cs="Lucida grande"/>
+          <w:color w:val="000000"/>
+          <w:shd w:val="clear" w:color="auto" w:fill="FFFFFF"/>
+        </w:rPr>
+        <w:t>stylesheet</w:t>
+      </w:r>
+      <w:proofErr w:type="spellEnd"/>
+      <w:r>
+        <w:rPr>
+          <w:rFonts w:cs="Lucida grande"/>
+          <w:color w:val="000000"/>
+          <w:shd w:val="clear" w:color="auto" w:fill="FFFFFF"/>
+        </w:rPr>
+        <w:t>? In many web site implementations it becomes necessary to utilize several which help to separate specific styles such as type, color, and layout, or define distinct media types such as screen, print, or mobile.</w:t>
+      </w:r>
+    </w:p>
+    <w:p>
+      <w:pPr>
+        <w:pStyle w:val="ListParagraph"/>
+        <w:numPr>
+          <w:ilvl w:val="0"/>
+          <w:numId w:val="3"/>
+        </w:numPr>
+        <w:spacing w:before="100" w:beforeAutospacing="1" w:after="100" w:afterAutospacing="1"/>
+        <w:rPr>
+          <w:rFonts w:cs="Lucida grande"/>
+          <w:color w:val="000000"/>
+          <w:shd w:val="clear" w:color="auto" w:fill="FFFFFF"/>
+        </w:rPr>
+      </w:pPr>
+      <w:r>
+        <w:rPr>
+          <w:rFonts w:cs="Lucida grande"/>
+          <w:color w:val="000000"/>
+          <w:shd w:val="clear" w:color="auto" w:fill="FFFFFF"/>
+        </w:rPr>
+        <w:t>Layer 3</w:t>
+      </w:r>
+    </w:p>
+    <w:p>
+      <w:pPr>
+        <w:pStyle w:val="ListParagraph"/>
+        <w:numPr>
+          <w:ilvl w:val="1"/>
+          <w:numId w:val="3"/>
+        </w:numPr>
+        <w:spacing w:before="100" w:beforeAutospacing="1" w:after="100" w:afterAutospacing="1"/>
+        <w:rPr>
+          <w:rFonts w:cs="Lucida grande"/>
+          <w:color w:val="000000"/>
+          <w:shd w:val="clear" w:color="auto" w:fill="FFFFFF"/>
+        </w:rPr>
+      </w:pPr>
+      <w:r>
+        <w:rPr>
+          <w:rFonts w:cs="Lucida grande"/>
+          <w:color w:val="000000"/>
+          <w:shd w:val="clear" w:color="auto" w:fill="FFFFFF"/>
+        </w:rPr>
+        <w:t>Dwyer, 2009</w:t>
+      </w:r>
+    </w:p>
+    <w:p>
+      <w:pPr>
+        <w:pStyle w:val="ListParagraph"/>
+        <w:numPr>
+          <w:ilvl w:val="2"/>
+          <w:numId w:val="3"/>
+        </w:numPr>
+        <w:spacing w:before="100" w:beforeAutospacing="1" w:after="100" w:afterAutospacing="1"/>
+        <w:rPr>
+          <w:rFonts w:cs="Lucida grande"/>
+          <w:color w:val="000000"/>
+          <w:shd w:val="clear" w:color="auto" w:fill="FFFFFF"/>
+        </w:rPr>
+      </w:pPr>
+      <w:r>
+        <w:rPr>
+          <w:rFonts w:cs="Lucida grande"/>
+          <w:color w:val="000000"/>
+          <w:shd w:val="clear" w:color="auto" w:fill="FFFFFF"/>
+        </w:rPr>
+        <w:t>The third layer is JavaScript. This allows user-agents that are capable of using it to provide your users with enhanced usability.</w:t>
+      </w:r>
+    </w:p>
+    <w:p>
+      <w:pPr>
+        <w:pStyle w:val="ListParagraph"/>
+        <w:numPr>
+          <w:ilvl w:val="1"/>
+          <w:numId w:val="3"/>
+        </w:numPr>
+        <w:spacing w:before="100" w:beforeAutospacing="1" w:after="100" w:afterAutospacing="1"/>
+        <w:rPr>
+          <w:rFonts w:cs="Lucida grande"/>
+          <w:color w:val="000000"/>
+          <w:shd w:val="clear" w:color="auto" w:fill="FFFFFF"/>
+        </w:rPr>
+      </w:pPr>
+      <w:r>
+        <w:rPr>
+          <w:rFonts w:cs="Lucida grande"/>
+          <w:color w:val="000000"/>
+          <w:shd w:val="clear" w:color="auto" w:fill="FFFFFF"/>
+        </w:rPr>
+        <w:t>Boudreaux, R. (2012)</w:t>
+      </w:r>
+    </w:p>
+    <w:p>
+      <w:pPr>
+        <w:pStyle w:val="ListParagraph"/>
+        <w:numPr>
+          <w:ilvl w:val="2"/>
+          <w:numId w:val="3"/>
+        </w:numPr>
+        <w:spacing w:before="100" w:beforeAutospacing="1" w:after="100" w:afterAutospacing="1"/>
+        <w:rPr>
+          <w:rFonts w:cs="Lucida grande"/>
+          <w:color w:val="000000"/>
+          <w:shd w:val="clear" w:color="auto" w:fill="FFFFFF"/>
+        </w:rPr>
+      </w:pPr>
+      <w:proofErr w:type="gramStart"/>
+      <w:r>
+        <w:rPr>
+          <w:rFonts w:cs="Lucida grande"/>
+          <w:color w:val="000000"/>
+          <w:shd w:val="clear" w:color="auto" w:fill="FFFFFF"/>
+        </w:rPr>
+        <w:t>client</w:t>
+      </w:r>
+      <w:proofErr w:type="gramEnd"/>
+      <w:r>
+        <w:rPr>
+          <w:rFonts w:cs="Lucida grande"/>
+          <w:color w:val="000000"/>
+          <w:shd w:val="clear" w:color="auto" w:fill="FFFFFF"/>
+        </w:rPr>
+        <w:t xml:space="preserve">-side scripting layer, otherwise known as JavaScript or </w:t>
+      </w:r>
+      <w:proofErr w:type="spellStart"/>
+      <w:r>
+        <w:rPr>
+          <w:rFonts w:cs="Lucida grande"/>
+          <w:color w:val="000000"/>
+          <w:shd w:val="clear" w:color="auto" w:fill="FFFFFF"/>
+        </w:rPr>
+        <w:t>jQuery</w:t>
+      </w:r>
+      <w:proofErr w:type="spellEnd"/>
+      <w:r>
+        <w:rPr>
+          <w:rFonts w:cs="Lucida grande"/>
+          <w:color w:val="000000"/>
+          <w:shd w:val="clear" w:color="auto" w:fill="FFFFFF"/>
+        </w:rPr>
+        <w:t>.</w:t>
+      </w:r>
+    </w:p>
+    <w:p>
+      <w:pPr>
+        <w:pStyle w:val="ListParagraph"/>
+        <w:numPr>
+          <w:ilvl w:val="2"/>
+          <w:numId w:val="3"/>
+        </w:numPr>
+        <w:spacing w:before="100" w:beforeAutospacing="1" w:after="100" w:afterAutospacing="1"/>
+        <w:rPr>
+          <w:rFonts w:cs="Lucida grande"/>
+          <w:color w:val="000000"/>
+          <w:shd w:val="clear" w:color="auto" w:fill="FFFFFF"/>
+        </w:rPr>
+      </w:pPr>
+      <w:r>
+        <w:rPr>
+          <w:rFonts w:cs="Lucida grande"/>
+          <w:color w:val="000000"/>
+          <w:shd w:val="clear" w:color="auto" w:fill="FFFFFF"/>
+        </w:rPr>
+        <w:t xml:space="preserve">The last layer ties it all together with unobtrusive JavaScript or </w:t>
+      </w:r>
+      <w:proofErr w:type="spellStart"/>
+      <w:r>
+        <w:rPr>
+          <w:rFonts w:cs="Lucida grande"/>
+          <w:color w:val="000000"/>
+          <w:shd w:val="clear" w:color="auto" w:fill="FFFFFF"/>
+        </w:rPr>
+        <w:t>jQuery</w:t>
+      </w:r>
+      <w:proofErr w:type="spellEnd"/>
+      <w:r>
+        <w:rPr>
+          <w:rFonts w:cs="Lucida grande"/>
+          <w:color w:val="000000"/>
+          <w:shd w:val="clear" w:color="auto" w:fill="FFFFFF"/>
+        </w:rPr>
+        <w:t>, delivering beneficial performance to your web design. Incorporating modest scripts improves robust features while maintaining them as a separate module. It should also allow all content to be available without all or any of the scripts running successfully; it should not reduce the accessibility of the content, but should augment and enrich the availability of the content for all users.</w:t>
+      </w:r>
+    </w:p>
+    <w:p>
+      <w:pPr>
+        <w:pStyle w:val="ListParagraph"/>
+        <w:numPr>
+          <w:ilvl w:val="0"/>
+          <w:numId w:val="3"/>
+        </w:numPr>
+        <w:spacing w:before="100" w:beforeAutospacing="1" w:after="100" w:afterAutospacing="1"/>
+        <w:rPr>
+          <w:rFonts w:cs="Lucida grande"/>
+          <w:color w:val="000000"/>
+          <w:shd w:val="clear" w:color="auto" w:fill="FFFFFF"/>
+        </w:rPr>
+      </w:pPr>
+      <w:proofErr w:type="spellStart"/>
+      <w:r>
+        <w:rPr>
+          <w:rFonts w:cs="Lucida grande"/>
+          <w:color w:val="000000"/>
+          <w:shd w:val="clear" w:color="auto" w:fill="FFFFFF"/>
+        </w:rPr>
+        <w:t>Youtube</w:t>
+      </w:r>
+      <w:proofErr w:type="spellEnd"/>
+      <w:r>
+        <w:rPr>
+          <w:rFonts w:cs="Lucida grande"/>
+          <w:color w:val="000000"/>
+          <w:shd w:val="clear" w:color="auto" w:fill="FFFFFF"/>
+        </w:rPr>
+        <w:t xml:space="preserve"> example:</w:t>
+      </w:r>
+    </w:p>
+    <w:p>
+      <w:pPr>
+        <w:pStyle w:val="ListParagraph"/>
+        <w:numPr>
+          <w:ilvl w:val="1"/>
+          <w:numId w:val="3"/>
+        </w:numPr>
+        <w:spacing w:before="100" w:beforeAutospacing="1" w:after="100" w:afterAutospacing="1"/>
+        <w:rPr>
+          <w:rFonts w:cs="Lucida grande"/>
+          <w:color w:val="000000"/>
+          <w:shd w:val="clear" w:color="auto" w:fill="FFFFFF"/>
+        </w:rPr>
+      </w:pPr>
+      <w:r>
+        <w:rPr>
+          <w:rFonts w:cs="Lucida grande"/>
+          <w:color w:val="000000"/>
+          <w:shd w:val="clear" w:color="auto" w:fill="FFFFFF"/>
+        </w:rPr>
+        <w:t>If we remove the JavaScript and CSS, we can see that the HTML page consists of a series of tables, featuring their products and information.</w:t>
+      </w:r>
+      <w:r>
+        <w:rPr>
+          <w:rFonts w:cs="Lucida grande"/>
+          <w:color w:val="000000"/>
+          <w:shd w:val="clear" w:color="auto" w:fill="FFFFFF"/>
+        </w:rPr>
+        <w:t xml:space="preserve"> While this isn’t particularly attractive or easy to use, it does allow the content to be accessed and viewed by everyone.</w:t>
+      </w:r>
+      <w:r>
+        <w:rPr>
+          <w:rFonts w:cs="Lucida grande"/>
+          <w:color w:val="000000"/>
+          <w:shd w:val="clear" w:color="auto" w:fill="FFFFFF"/>
+        </w:rPr>
+        <w:t xml:space="preserve"> The CSS is added through an external link with a media attribute that limits its use to devices that support the screen media type. </w:t>
+      </w:r>
+      <w:r>
+        <w:rPr>
+          <w:rFonts w:cs="Lucida grande"/>
+          <w:color w:val="000000"/>
+          <w:shd w:val="clear" w:color="auto" w:fill="FFFFFF"/>
+        </w:rPr>
+        <w:t xml:space="preserve">The CSS itself by written to give consistent styling across multiple browsers and alternate </w:t>
+      </w:r>
+      <w:proofErr w:type="spellStart"/>
+      <w:r>
+        <w:rPr>
+          <w:rFonts w:cs="Lucida grande"/>
+          <w:color w:val="000000"/>
+          <w:shd w:val="clear" w:color="auto" w:fill="FFFFFF"/>
+        </w:rPr>
+        <w:t>stylesheets</w:t>
+      </w:r>
+      <w:proofErr w:type="spellEnd"/>
+      <w:r>
+        <w:rPr>
+          <w:rFonts w:cs="Lucida grande"/>
+          <w:color w:val="000000"/>
+          <w:shd w:val="clear" w:color="auto" w:fill="FFFFFF"/>
+        </w:rPr>
+        <w:t xml:space="preserve"> may be passed through conditiona</w:t>
+      </w:r>
+      <w:r>
+        <w:rPr>
+          <w:rFonts w:cs="Lucida grande"/>
+          <w:color w:val="000000"/>
+          <w:shd w:val="clear" w:color="auto" w:fill="FFFFFF"/>
+        </w:rPr>
+        <w:t>l statements to older browsers.</w:t>
+      </w:r>
+    </w:p>
+    <w:p>
+      <w:pPr>
+        <w:pStyle w:val="ListParagraph"/>
+        <w:numPr>
+          <w:ilvl w:val="1"/>
+          <w:numId w:val="3"/>
+        </w:numPr>
+        <w:spacing w:before="100" w:beforeAutospacing="1" w:after="100" w:afterAutospacing="1"/>
+        <w:rPr>
+          <w:rFonts w:cs="Lucida grande"/>
+          <w:color w:val="000000"/>
+          <w:shd w:val="clear" w:color="auto" w:fill="FFFFFF"/>
+        </w:rPr>
+      </w:pPr>
+      <w:r>
+        <w:rPr>
+          <w:rFonts w:cs="Lucida grande"/>
+          <w:color w:val="000000"/>
+          <w:shd w:val="clear" w:color="auto" w:fill="FFFFFF"/>
+        </w:rPr>
+        <w:t xml:space="preserve">The </w:t>
+      </w:r>
+      <w:r>
+        <w:rPr>
+          <w:rFonts w:cs="Lucida grande"/>
+          <w:color w:val="000000"/>
+          <w:shd w:val="clear" w:color="auto" w:fill="FFFFFF"/>
+        </w:rPr>
+        <w:t>JavaScript</w:t>
+      </w:r>
+      <w:r>
+        <w:rPr>
+          <w:rFonts w:cs="Lucida grande"/>
+          <w:color w:val="000000"/>
+          <w:shd w:val="clear" w:color="auto" w:fill="FFFFFF"/>
+        </w:rPr>
+        <w:t xml:space="preserve"> is added in an </w:t>
+      </w:r>
+      <w:r>
+        <w:rPr>
+          <w:rFonts w:cs="Lucida grande"/>
+          <w:color w:val="000000"/>
+          <w:shd w:val="clear" w:color="auto" w:fill="FFFFFF"/>
+        </w:rPr>
+        <w:t>unobtrusive</w:t>
+      </w:r>
+      <w:r>
+        <w:rPr>
+          <w:rFonts w:cs="Lucida grande"/>
+          <w:color w:val="000000"/>
+          <w:shd w:val="clear" w:color="auto" w:fill="FFFFFF"/>
+        </w:rPr>
+        <w:t xml:space="preserve"> way</w:t>
+      </w:r>
+      <w:r>
+        <w:rPr>
+          <w:rFonts w:cs="Lucida grande"/>
+          <w:color w:val="000000"/>
+          <w:shd w:val="clear" w:color="auto" w:fill="FFFFFF"/>
+        </w:rPr>
+        <w:t xml:space="preserve"> is just another way of saying that the scripting is all done in the external document, and not added to the html directly.</w:t>
+      </w:r>
+    </w:p>
+    <w:p>
+      <w:pPr>
+        <w:pStyle w:val="ListParagraph"/>
+        <w:numPr>
+          <w:ilvl w:val="1"/>
+          <w:numId w:val="3"/>
+        </w:numPr>
+        <w:spacing w:before="100" w:beforeAutospacing="1" w:after="100" w:afterAutospacing="1"/>
+        <w:rPr>
+          <w:rFonts w:cs="Lucida grande"/>
+          <w:color w:val="000000"/>
+          <w:shd w:val="clear" w:color="auto" w:fill="FFFFFF"/>
+        </w:rPr>
+      </w:pPr>
+      <w:r>
+        <w:rPr>
+          <w:rFonts w:cs="Lucida grande"/>
+          <w:color w:val="000000"/>
+          <w:shd w:val="clear" w:color="auto" w:fill="FFFFFF"/>
+        </w:rPr>
+        <w:t>The flash is also controlled through JavaScript, which checks the browsers for the necessary flash plugins, and the displays the content when appropriate.</w:t>
+      </w:r>
+    </w:p>
+    <w:p>
+      <w:pPr>
+        <w:pStyle w:val="ListParagraph"/>
+        <w:numPr>
+          <w:ilvl w:val="1"/>
+          <w:numId w:val="3"/>
+        </w:numPr>
+        <w:spacing w:before="100" w:beforeAutospacing="1" w:after="100" w:afterAutospacing="1"/>
+        <w:rPr>
+          <w:rFonts w:cs="Lucida grande"/>
+          <w:color w:val="000000"/>
+          <w:shd w:val="clear" w:color="auto" w:fill="FFFFFF"/>
+        </w:rPr>
+      </w:pPr>
+      <w:r>
+        <w:rPr>
+          <w:rFonts w:cs="Lucida grande"/>
+          <w:color w:val="000000"/>
+          <w:shd w:val="clear" w:color="auto" w:fill="FFFFFF"/>
+        </w:rPr>
+        <w:t xml:space="preserve">The basic structure is pretty straightforward. </w:t>
+      </w:r>
+      <w:r>
+        <w:rPr>
+          <w:rFonts w:cs="Lucida grande"/>
+          <w:color w:val="000000"/>
+          <w:shd w:val="clear" w:color="auto" w:fill="FFFFFF"/>
+        </w:rPr>
+        <w:t>Start with basic, well-structured html content, add styling through CSS, and then add any additional functionality or interactivity through unobtrusive JavaScript.</w:t>
+      </w:r>
+    </w:p>
+    <w:p>
+      <w:pPr>
+        <w:pStyle w:val="ListParagraph"/>
+        <w:numPr>
+          <w:ilvl w:val="0"/>
+          <w:numId w:val="3"/>
+        </w:numPr>
+        <w:spacing w:before="100" w:beforeAutospacing="1" w:after="100" w:afterAutospacing="1"/>
+        <w:rPr>
+          <w:rFonts w:cs="Lucida grande"/>
+          <w:color w:val="000000"/>
+          <w:shd w:val="clear" w:color="auto" w:fill="FFFFFF"/>
+        </w:rPr>
+      </w:pPr>
+      <w:r>
+        <w:rPr>
+          <w:rFonts w:cs="Lucida grande"/>
+          <w:color w:val="000000"/>
+          <w:shd w:val="clear" w:color="auto" w:fill="FFFFFF"/>
+        </w:rPr>
+        <w:t>Practical relevance</w:t>
+      </w:r>
+    </w:p>
+    <w:p>
+      <w:pPr>
+        <w:pStyle w:val="ListParagraph"/>
+        <w:numPr>
+          <w:ilvl w:val="0"/>
+          <w:numId w:val="3"/>
+        </w:numPr>
+        <w:spacing w:before="100" w:beforeAutospacing="1" w:after="100" w:afterAutospacing="1"/>
+        <w:rPr>
+          <w:rFonts w:cs="Lucida grande"/>
+          <w:color w:val="000000"/>
+          <w:shd w:val="clear" w:color="auto" w:fill="FFFFFF"/>
+        </w:rPr>
+      </w:pPr>
+      <w:r>
+        <w:rPr>
+          <w:rFonts w:cs="Lucida grande"/>
+          <w:color w:val="000000"/>
+          <w:shd w:val="clear" w:color="auto" w:fill="FFFFFF"/>
+        </w:rPr>
+        <w:t>Conclusion</w:t>
+      </w:r>
+    </w:p>
+    <w:p>
+      <w:pPr>
+        <w:pStyle w:val="ListParagraph"/>
+        <w:numPr>
+          <w:ilvl w:val="1"/>
+          <w:numId w:val="3"/>
+        </w:numPr>
+        <w:spacing w:before="100" w:beforeAutospacing="1" w:after="100" w:afterAutospacing="1"/>
+        <w:rPr>
+          <w:rFonts w:cs="Lucida grande"/>
+          <w:color w:val="000000"/>
+          <w:shd w:val="clear" w:color="auto" w:fill="FFFFFF"/>
+        </w:rPr>
+      </w:pPr>
+      <w:proofErr w:type="spellStart"/>
+      <w:r>
+        <w:rPr>
+          <w:rFonts w:cs="Lucida grande"/>
+          <w:color w:val="000000"/>
+          <w:shd w:val="clear" w:color="auto" w:fill="FFFFFF"/>
+        </w:rPr>
+        <w:t>Youtube</w:t>
+      </w:r>
+      <w:proofErr w:type="spellEnd"/>
+    </w:p>
+    <w:p>
+      <w:pPr>
+        <w:pStyle w:val="ListParagraph"/>
+        <w:numPr>
+          <w:ilvl w:val="2"/>
+          <w:numId w:val="3"/>
+        </w:numPr>
+        <w:spacing w:before="100" w:beforeAutospacing="1" w:after="100" w:afterAutospacing="1"/>
+        <w:rPr>
+          <w:rFonts w:cs="Lucida grande"/>
+          <w:color w:val="000000"/>
+          <w:shd w:val="clear" w:color="auto" w:fill="FFFFFF"/>
+        </w:rPr>
+      </w:pPr>
+      <w:r>
+        <w:rPr>
+          <w:rFonts w:cs="Lucida grande"/>
+          <w:color w:val="000000"/>
+          <w:shd w:val="clear" w:color="auto" w:fill="FFFFFF"/>
+        </w:rPr>
+        <w:t>Working this way naturally creates sites that are widely accessible, have a high degree of search engine optimization, and offer the best distribution of content among multiple devices.</w:t>
+      </w:r>
+    </w:p>
+    <w:p>
+      <w:pPr>
+        <w:pStyle w:val="ListParagraph"/>
+        <w:numPr>
+          <w:ilvl w:val="1"/>
+          <w:numId w:val="3"/>
+        </w:numPr>
+        <w:spacing w:before="100" w:beforeAutospacing="1" w:after="100" w:afterAutospacing="1"/>
+        <w:rPr>
+          <w:rFonts w:cs="Lucida grande"/>
+          <w:color w:val="000000"/>
+          <w:shd w:val="clear" w:color="auto" w:fill="FFFFFF"/>
+        </w:rPr>
+      </w:pPr>
+      <w:r>
+        <w:rPr>
+          <w:rFonts w:cs="Lucida grande"/>
+          <w:color w:val="000000"/>
+          <w:shd w:val="clear" w:color="auto" w:fill="FFFFFF"/>
+        </w:rPr>
+        <w:t>Boudreaux, R. (2012)</w:t>
+      </w:r>
+    </w:p>
+    <w:p>
+      <w:pPr>
+        <w:pStyle w:val="ListParagraph"/>
+        <w:numPr>
+          <w:ilvl w:val="2"/>
+          <w:numId w:val="3"/>
+        </w:numPr>
+        <w:spacing w:before="100" w:beforeAutospacing="1" w:after="100" w:afterAutospacing="1"/>
+        <w:rPr>
+          <w:rFonts w:cs="Lucida grande"/>
+          <w:color w:val="000000"/>
+          <w:shd w:val="clear" w:color="auto" w:fill="FFFFFF"/>
+        </w:rPr>
+      </w:pPr>
+      <w:r>
+        <w:rPr>
+          <w:rFonts w:cs="Lucida grande"/>
+          <w:color w:val="000000"/>
+          <w:shd w:val="clear" w:color="auto" w:fill="FFFFFF"/>
+        </w:rPr>
+        <w:t xml:space="preserve">While progressive enhancement has its critics, as a web design approach and as a business model blueprint for design houses it makes the case of addressing the growing need to build </w:t>
+      </w:r>
+      <w:proofErr w:type="gramStart"/>
+      <w:r>
+        <w:rPr>
+          <w:rFonts w:cs="Lucida grande"/>
+          <w:color w:val="000000"/>
+          <w:shd w:val="clear" w:color="auto" w:fill="FFFFFF"/>
+        </w:rPr>
+        <w:t>websites which are accessible to</w:t>
+      </w:r>
+      <w:proofErr w:type="gramEnd"/>
+      <w:r>
+        <w:rPr>
+          <w:rFonts w:cs="Lucida grande"/>
+          <w:color w:val="000000"/>
+          <w:shd w:val="clear" w:color="auto" w:fill="FFFFFF"/>
+        </w:rPr>
+        <w:t xml:space="preserve"> all gadgets, especially with the explosion of Internet enabled mobile devices.</w:t>
+      </w:r>
+      <w:bookmarkStart w:id="0" w:name="_GoBack"/>
+      <w:bookmarkEnd w:id="0"/>
+    </w:p>
+    <w:p>
+      <w:pPr>
+        <w:spacing w:before="100" w:beforeAutospacing="1" w:after="100" w:afterAutospacing="1"/>
+        <w:rPr>
+          <w:rFonts w:cs="Lucida grande"/>
+          <w:color w:val="000000"/>
+          <w:shd w:val="clear" w:color="auto" w:fill="FFFFFF"/>
+        </w:rPr>
+      </w:pPr>
+    </w:p>
+    <w:p>
+      <w:pPr>
+        <w:spacing w:before="100" w:beforeAutospacing="1" w:after="100" w:afterAutospacing="1"/>
+        <w:rPr>
+          <w:rFonts w:cs="Lucida grande"/>
+          <w:color w:val="000000"/>
+          <w:shd w:val="clear" w:color="auto" w:fill="FFFFFF"/>
+        </w:rPr>
+      </w:pPr>
+      <w:r>
+        <w:rPr>
+          <w:rFonts w:cs="Lucida grande"/>
+          <w:color w:val="000000"/>
+          <w:shd w:val="clear" w:color="auto" w:fill="FFFFFF"/>
+        </w:rPr>
+        <w:t>References:</w:t>
+      </w:r>
+    </w:p>
+    <w:p>
+      <w:pPr>
+        <w:spacing w:before="100" w:beforeAutospacing="1" w:after="100" w:afterAutospacing="1"/>
+        <w:rPr>
+          <w:rFonts w:cs="Lucida grande"/>
+          <w:color w:val="000000"/>
+          <w:shd w:val="clear" w:color="auto" w:fill="FFFFFF"/>
+        </w:rPr>
+      </w:pPr>
+      <w:r>
+        <w:rPr>
+          <w:rFonts w:cs="Lucida grande"/>
+          <w:color w:val="000000"/>
+          <w:shd w:val="clear" w:color="auto" w:fill="FFFFFF"/>
+        </w:rPr>
+        <w:t xml:space="preserve">Boudreaux, R. (2012) </w:t>
+      </w:r>
+      <w:r>
+        <w:rPr>
+          <w:rFonts w:cs="Lucida grande"/>
+          <w:color w:val="000000"/>
+          <w:shd w:val="clear" w:color="auto" w:fill="FFFFFF"/>
+        </w:rPr>
+        <w:t>‘</w:t>
+      </w:r>
+      <w:r>
+        <w:rPr>
+          <w:rFonts w:cs="Lucida grande"/>
+          <w:color w:val="000000"/>
+          <w:shd w:val="clear" w:color="auto" w:fill="FFFFFF"/>
+        </w:rPr>
+        <w:t>Understanding progressive enhancement techniques in web design</w:t>
+      </w:r>
+      <w:r>
+        <w:rPr>
+          <w:rFonts w:cs="Lucida grande"/>
+          <w:color w:val="000000"/>
+          <w:shd w:val="clear" w:color="auto" w:fill="FFFFFF"/>
+        </w:rPr>
+        <w:t xml:space="preserve">’, </w:t>
+      </w:r>
+      <w:proofErr w:type="spellStart"/>
+      <w:r>
+        <w:rPr>
+          <w:rFonts w:cs="Lucida grande"/>
+          <w:i/>
+          <w:color w:val="000000"/>
+          <w:shd w:val="clear" w:color="auto" w:fill="FFFFFF"/>
+        </w:rPr>
+        <w:t>TechRepublic</w:t>
+      </w:r>
+      <w:proofErr w:type="spellEnd"/>
+      <w:r>
+        <w:rPr>
+          <w:rFonts w:cs="Lucida grande"/>
+          <w:i/>
+          <w:color w:val="000000"/>
+          <w:shd w:val="clear" w:color="auto" w:fill="FFFFFF"/>
+        </w:rPr>
+        <w:t xml:space="preserve"> </w:t>
+      </w:r>
+      <w:r>
+        <w:rPr>
+          <w:rFonts w:cs="Lucida grande"/>
+          <w:color w:val="000000"/>
+          <w:shd w:val="clear" w:color="auto" w:fill="FFFFFF"/>
+        </w:rPr>
+        <w:t xml:space="preserve">[Online]. </w:t>
+      </w:r>
+      <w:r>
+        <w:rPr>
+          <w:rFonts w:cs="Lucida grande"/>
+          <w:color w:val="000000"/>
+          <w:shd w:val="clear" w:color="auto" w:fill="FFFFFF"/>
+        </w:rPr>
+        <w:t xml:space="preserve">Available from: </w:t>
+      </w:r>
+      <w:hyperlink r:id="rId6" w:history="1">
+        <w:r>
+          <w:rPr>
+            <w:rStyle w:val="Hyperlink"/>
+            <w:rFonts w:cs="Lucida grande"/>
+            <w:shd w:val="clear" w:color="auto" w:fill="FFFFFF"/>
+          </w:rPr>
+          <w:t>http://www.techrepublic.com/blog/web-designer/understanding-progressive-enhancement-techniques-in-web-design/</w:t>
+        </w:r>
+      </w:hyperlink>
+      <w:r>
+        <w:rPr>
+          <w:rFonts w:cs="Lucida grande"/>
+          <w:color w:val="000000"/>
+          <w:shd w:val="clear" w:color="auto" w:fill="FFFFFF"/>
+        </w:rPr>
+        <w:t xml:space="preserve"> (Accessed: 7 June 2014)</w:t>
+      </w:r>
+    </w:p>
+    <w:p>
+      <w:pPr>
+        <w:spacing w:before="100" w:beforeAutospacing="1" w:after="100" w:afterAutospacing="1"/>
+        <w:rPr>
+          <w:rFonts w:cs="Lucida grande"/>
+          <w:color w:val="000000"/>
+          <w:shd w:val="clear" w:color="auto" w:fill="FFFFFF"/>
+        </w:rPr>
+      </w:pPr>
+      <w:proofErr w:type="spellStart"/>
+      <w:proofErr w:type="gramStart"/>
+      <w:r>
+        <w:rPr>
+          <w:rFonts w:cs="Lucida grande"/>
+          <w:color w:val="000000"/>
+          <w:shd w:val="clear" w:color="auto" w:fill="FFFFFF"/>
+        </w:rPr>
+        <w:t>Desruelle</w:t>
+      </w:r>
+      <w:proofErr w:type="spellEnd"/>
+      <w:r>
+        <w:rPr>
+          <w:rFonts w:cs="Lucida grande"/>
+          <w:color w:val="000000"/>
+          <w:shd w:val="clear" w:color="auto" w:fill="FFFFFF"/>
+        </w:rPr>
+        <w:t xml:space="preserve">, H., </w:t>
+      </w:r>
+      <w:proofErr w:type="spellStart"/>
+      <w:r>
+        <w:rPr>
+          <w:rFonts w:cs="Lucida grande"/>
+          <w:color w:val="000000"/>
+          <w:shd w:val="clear" w:color="auto" w:fill="FFFFFF"/>
+        </w:rPr>
+        <w:t>Blomme</w:t>
+      </w:r>
+      <w:proofErr w:type="spellEnd"/>
+      <w:r>
+        <w:rPr>
+          <w:rFonts w:cs="Lucida grande"/>
+          <w:color w:val="000000"/>
+          <w:shd w:val="clear" w:color="auto" w:fill="FFFFFF"/>
+        </w:rPr>
+        <w:t xml:space="preserve">, D. &amp; </w:t>
+      </w:r>
+      <w:proofErr w:type="spellStart"/>
+      <w:r>
+        <w:rPr>
+          <w:rFonts w:cs="Lucida grande"/>
+          <w:color w:val="000000"/>
+          <w:shd w:val="clear" w:color="auto" w:fill="FFFFFF"/>
+        </w:rPr>
+        <w:t>Gielen</w:t>
+      </w:r>
+      <w:proofErr w:type="spellEnd"/>
+      <w:r>
+        <w:rPr>
+          <w:rFonts w:cs="Lucida grande"/>
+          <w:color w:val="000000"/>
+          <w:shd w:val="clear" w:color="auto" w:fill="FFFFFF"/>
+        </w:rPr>
+        <w:t>, F. 2011, "Adaptive mobile web applications through fine-grained progressive enhancement", ADAPTIVE 2011, The Third International Conference on Adaptive and Self-Adaptive Systems and Applications, pp. 51.</w:t>
+      </w:r>
+      <w:proofErr w:type="gramEnd"/>
+    </w:p>
+    <w:p>
+      <w:pPr>
+        <w:spacing w:before="100" w:beforeAutospacing="1" w:after="100" w:afterAutospacing="1"/>
+        <w:rPr>
+          <w:rFonts w:cs="Lucida grande"/>
+          <w:color w:val="000000"/>
+          <w:shd w:val="clear" w:color="auto" w:fill="FFFFFF"/>
+        </w:rPr>
+      </w:pPr>
+      <w:r>
+        <w:rPr>
+          <w:rFonts w:cs="Lucida grande"/>
+          <w:color w:val="000000"/>
+          <w:shd w:val="clear" w:color="auto" w:fill="FFFFFF"/>
+        </w:rPr>
+        <w:t>Dwyer, S. (2009) ‘</w:t>
+      </w:r>
+      <w:r>
+        <w:rPr>
+          <w:rFonts w:cs="Lucida grande"/>
+          <w:color w:val="000000"/>
+          <w:shd w:val="clear" w:color="auto" w:fill="FFFFFF"/>
+        </w:rPr>
+        <w:t>Progressive Enhancement: What It Is, And How To Use It?</w:t>
+      </w:r>
+      <w:proofErr w:type="gramStart"/>
+      <w:r>
+        <w:rPr>
+          <w:rFonts w:cs="Lucida grande"/>
+          <w:color w:val="000000"/>
+          <w:shd w:val="clear" w:color="auto" w:fill="FFFFFF"/>
+        </w:rPr>
+        <w:t>’,</w:t>
+      </w:r>
+      <w:proofErr w:type="gramEnd"/>
+      <w:r>
+        <w:rPr>
+          <w:rFonts w:cs="Lucida grande"/>
+          <w:color w:val="000000"/>
+          <w:shd w:val="clear" w:color="auto" w:fill="FFFFFF"/>
+        </w:rPr>
+        <w:t xml:space="preserve"> Smashing Magazine [Online]. Available from: </w:t>
+      </w:r>
+      <w:hyperlink r:id="rId7" w:history="1">
+        <w:r>
+          <w:rPr>
+            <w:rStyle w:val="Hyperlink"/>
+            <w:rFonts w:cs="Lucida grande"/>
+            <w:shd w:val="clear" w:color="auto" w:fill="FFFFFF"/>
+          </w:rPr>
+          <w:t>http://www.smashingmagazine.com/2009/04/22/progressive-enhancement-what-it-is-and-how-to-use-it/</w:t>
+        </w:r>
+      </w:hyperlink>
+      <w:r>
+        <w:rPr>
+          <w:rFonts w:cs="Lucida grande"/>
+          <w:color w:val="000000"/>
+          <w:shd w:val="clear" w:color="auto" w:fill="FFFFFF"/>
+        </w:rPr>
+        <w:t xml:space="preserve"> (Accessed: 7 June 2014)</w:t>
+      </w:r>
+    </w:p>
+    <w:p>
+      <w:pPr>
+        <w:spacing w:before="100" w:beforeAutospacing="1" w:after="100" w:afterAutospacing="1"/>
+        <w:rPr>
+          <w:rFonts w:cs="Lucida grande"/>
+          <w:color w:val="000000"/>
+          <w:shd w:val="clear" w:color="auto" w:fill="FFFFFF"/>
+        </w:rPr>
+      </w:pPr>
+      <w:proofErr w:type="gramStart"/>
+      <w:r>
+        <w:rPr>
+          <w:rFonts w:cs="Lucida grande"/>
+          <w:color w:val="000000"/>
+          <w:shd w:val="clear" w:color="auto" w:fill="FFFFFF"/>
+        </w:rPr>
+        <w:t xml:space="preserve">Wells, J. &amp; </w:t>
+      </w:r>
+      <w:proofErr w:type="spellStart"/>
+      <w:r>
+        <w:rPr>
+          <w:rFonts w:cs="Lucida grande"/>
+          <w:color w:val="000000"/>
+          <w:shd w:val="clear" w:color="auto" w:fill="FFFFFF"/>
+        </w:rPr>
+        <w:t>Draganova</w:t>
+      </w:r>
+      <w:proofErr w:type="spellEnd"/>
+      <w:r>
+        <w:rPr>
+          <w:rFonts w:cs="Lucida grande"/>
+          <w:color w:val="000000"/>
+          <w:shd w:val="clear" w:color="auto" w:fill="FFFFFF"/>
+        </w:rPr>
+        <w:t>, C. 2007, "Progressive enhancement in the real World", Proceedings of the eighteenth conference o</w:t>
+      </w:r>
+      <w:r>
+        <w:rPr>
+          <w:rFonts w:cs="Lucida grande"/>
+          <w:color w:val="000000"/>
+          <w:shd w:val="clear" w:color="auto" w:fill="FFFFFF"/>
+        </w:rPr>
+        <w:t xml:space="preserve">n Hypertext and </w:t>
+      </w:r>
+      <w:proofErr w:type="spellStart"/>
+      <w:r>
+        <w:rPr>
+          <w:rFonts w:cs="Lucida grande"/>
+          <w:color w:val="000000"/>
+          <w:shd w:val="clear" w:color="auto" w:fill="FFFFFF"/>
+        </w:rPr>
+        <w:t>hypermediaACM</w:t>
+      </w:r>
+      <w:proofErr w:type="spellEnd"/>
+      <w:r>
+        <w:rPr>
+          <w:rFonts w:cs="Lucida grande"/>
+          <w:color w:val="000000"/>
+          <w:shd w:val="clear" w:color="auto" w:fill="FFFFFF"/>
+        </w:rPr>
+        <w:t>, p</w:t>
+      </w:r>
+      <w:r>
+        <w:rPr>
+          <w:rFonts w:cs="Lucida grande"/>
+          <w:color w:val="000000"/>
+          <w:shd w:val="clear" w:color="auto" w:fill="FFFFFF"/>
+        </w:rPr>
+        <w:t>. 55.</w:t>
+      </w:r>
+      <w:proofErr w:type="gramEnd"/>
+    </w:p>
     <w:sectPr>
       <w:pgSz w:w="12240" w:h="15840"/>
       <w:pgMar w:top="1440" w:right="1800" w:bottom="1440" w:left="1800" w:header="720" w:footer="720" w:gutter="0"/>
@@ -94,6 +1981,278 @@
     </w:sectPr>
   </w:body>
 </w:document>
+</file>
+
+<file path=word/numbering.xml><?xml version="1.0" encoding="utf-8"?>
+<w:numbering xmlns:wpc="http://schemas.microsoft.com/office/word/2010/wordprocessingCanvas" xmlns:mo="http://schemas.microsoft.com/office/mac/office/2008/main" xmlns:mc="http://schemas.openxmlformats.org/markup-compatibility/2006" xmlns:mv="urn:schemas-microsoft-com:mac:vml" xmlns:o="urn:schemas-microsoft-com:office:office" xmlns:r="http://schemas.openxmlformats.org/officeDocument/2006/relationships" xmlns:m="http://schemas.openxmlformats.org/officeDocument/2006/math" xmlns:v="urn:schemas-microsoft-com:vml" xmlns:wp14="http://schemas.microsoft.com/office/word/2010/wordprocessingDrawing" xmlns:wp="http://schemas.openxmlformats.org/drawingml/2006/wordprocessingDrawing" xmlns:w10="urn:schemas-microsoft-com:office:word" xmlns:w="http://schemas.openxmlformats.org/wordprocessingml/2006/main" xmlns:w14="http://schemas.microsoft.com/office/word/2010/wordml" xmlns:wpg="http://schemas.microsoft.com/office/word/2010/wordprocessingGroup" xmlns:wpi="http://schemas.microsoft.com/office/word/2010/wordprocessingInk" xmlns:wne="http://schemas.microsoft.com/office/word/2006/wordml" xmlns:wps="http://schemas.microsoft.com/office/word/2010/wordprocessingShape" mc:Ignorable="w14 wp14">
+  <w:abstractNum w:abstractNumId="0">
+    <w:nsid w:val="11B33732"/>
+    <w:multiLevelType w:val="hybridMultilevel"/>
+    <w:tmpl w:val="8CA883B4"/>
+    <w:lvl w:ilvl="0" w:tplc="04090013">
+      <w:start w:val="1"/>
+      <w:numFmt w:val="upperRoman"/>
+      <w:lvlText w:val="%1."/>
+      <w:lvlJc w:val="right"/>
+      <w:pPr>
+        <w:ind w:left="720" w:hanging="360"/>
+      </w:pPr>
+    </w:lvl>
+    <w:lvl w:ilvl="1" w:tplc="04090019" w:tentative="1">
+      <w:start w:val="1"/>
+      <w:numFmt w:val="lowerLetter"/>
+      <w:lvlText w:val="%2."/>
+      <w:lvlJc w:val="left"/>
+      <w:pPr>
+        <w:ind w:left="1440" w:hanging="360"/>
+      </w:pPr>
+    </w:lvl>
+    <w:lvl w:ilvl="2" w:tplc="0409001B" w:tentative="1">
+      <w:start w:val="1"/>
+      <w:numFmt w:val="lowerRoman"/>
+      <w:lvlText w:val="%3."/>
+      <w:lvlJc w:val="right"/>
+      <w:pPr>
+        <w:ind w:left="2160" w:hanging="180"/>
+      </w:pPr>
+    </w:lvl>
+    <w:lvl w:ilvl="3" w:tplc="0409000F" w:tentative="1">
+      <w:start w:val="1"/>
+      <w:numFmt w:val="decimal"/>
+      <w:lvlText w:val="%4."/>
+      <w:lvlJc w:val="left"/>
+      <w:pPr>
+        <w:ind w:left="2880" w:hanging="360"/>
+      </w:pPr>
+    </w:lvl>
+    <w:lvl w:ilvl="4" w:tplc="04090019" w:tentative="1">
+      <w:start w:val="1"/>
+      <w:numFmt w:val="lowerLetter"/>
+      <w:lvlText w:val="%5."/>
+      <w:lvlJc w:val="left"/>
+      <w:pPr>
+        <w:ind w:left="3600" w:hanging="360"/>
+      </w:pPr>
+    </w:lvl>
+    <w:lvl w:ilvl="5" w:tplc="0409001B" w:tentative="1">
+      <w:start w:val="1"/>
+      <w:numFmt w:val="lowerRoman"/>
+      <w:lvlText w:val="%6."/>
+      <w:lvlJc w:val="right"/>
+      <w:pPr>
+        <w:ind w:left="4320" w:hanging="180"/>
+      </w:pPr>
+    </w:lvl>
+    <w:lvl w:ilvl="6" w:tplc="0409000F" w:tentative="1">
+      <w:start w:val="1"/>
+      <w:numFmt w:val="decimal"/>
+      <w:lvlText w:val="%7."/>
+      <w:lvlJc w:val="left"/>
+      <w:pPr>
+        <w:ind w:left="5040" w:hanging="360"/>
+      </w:pPr>
+    </w:lvl>
+    <w:lvl w:ilvl="7" w:tplc="04090019" w:tentative="1">
+      <w:start w:val="1"/>
+      <w:numFmt w:val="lowerLetter"/>
+      <w:lvlText w:val="%8."/>
+      <w:lvlJc w:val="left"/>
+      <w:pPr>
+        <w:ind w:left="5760" w:hanging="360"/>
+      </w:pPr>
+    </w:lvl>
+    <w:lvl w:ilvl="8" w:tplc="0409001B" w:tentative="1">
+      <w:start w:val="1"/>
+      <w:numFmt w:val="lowerRoman"/>
+      <w:lvlText w:val="%9."/>
+      <w:lvlJc w:val="right"/>
+      <w:pPr>
+        <w:ind w:left="6480" w:hanging="180"/>
+      </w:pPr>
+    </w:lvl>
+  </w:abstractNum>
+  <w:abstractNum w:abstractNumId="1">
+    <w:nsid w:val="61B80A11"/>
+    <w:multiLevelType w:val="hybridMultilevel"/>
+    <w:tmpl w:val="B0C29796"/>
+    <w:lvl w:ilvl="0" w:tplc="04090013">
+      <w:start w:val="1"/>
+      <w:numFmt w:val="upperRoman"/>
+      <w:lvlText w:val="%1."/>
+      <w:lvlJc w:val="right"/>
+      <w:pPr>
+        <w:ind w:left="720" w:hanging="360"/>
+      </w:pPr>
+    </w:lvl>
+    <w:lvl w:ilvl="1" w:tplc="04090019">
+      <w:start w:val="1"/>
+      <w:numFmt w:val="lowerLetter"/>
+      <w:lvlText w:val="%2."/>
+      <w:lvlJc w:val="left"/>
+      <w:pPr>
+        <w:ind w:left="1440" w:hanging="360"/>
+      </w:pPr>
+    </w:lvl>
+    <w:lvl w:ilvl="2" w:tplc="0409001B">
+      <w:start w:val="1"/>
+      <w:numFmt w:val="lowerRoman"/>
+      <w:lvlText w:val="%3."/>
+      <w:lvlJc w:val="right"/>
+      <w:pPr>
+        <w:ind w:left="2160" w:hanging="180"/>
+      </w:pPr>
+    </w:lvl>
+    <w:lvl w:ilvl="3" w:tplc="0409000F">
+      <w:start w:val="1"/>
+      <w:numFmt w:val="decimal"/>
+      <w:lvlText w:val="%4."/>
+      <w:lvlJc w:val="left"/>
+      <w:pPr>
+        <w:ind w:left="2880" w:hanging="360"/>
+      </w:pPr>
+    </w:lvl>
+    <w:lvl w:ilvl="4" w:tplc="04090019" w:tentative="1">
+      <w:start w:val="1"/>
+      <w:numFmt w:val="lowerLetter"/>
+      <w:lvlText w:val="%5."/>
+      <w:lvlJc w:val="left"/>
+      <w:pPr>
+        <w:ind w:left="3600" w:hanging="360"/>
+      </w:pPr>
+    </w:lvl>
+    <w:lvl w:ilvl="5" w:tplc="0409001B" w:tentative="1">
+      <w:start w:val="1"/>
+      <w:numFmt w:val="lowerRoman"/>
+      <w:lvlText w:val="%6."/>
+      <w:lvlJc w:val="right"/>
+      <w:pPr>
+        <w:ind w:left="4320" w:hanging="180"/>
+      </w:pPr>
+    </w:lvl>
+    <w:lvl w:ilvl="6" w:tplc="0409000F" w:tentative="1">
+      <w:start w:val="1"/>
+      <w:numFmt w:val="decimal"/>
+      <w:lvlText w:val="%7."/>
+      <w:lvlJc w:val="left"/>
+      <w:pPr>
+        <w:ind w:left="5040" w:hanging="360"/>
+      </w:pPr>
+    </w:lvl>
+    <w:lvl w:ilvl="7" w:tplc="04090019" w:tentative="1">
+      <w:start w:val="1"/>
+      <w:numFmt w:val="lowerLetter"/>
+      <w:lvlText w:val="%8."/>
+      <w:lvlJc w:val="left"/>
+      <w:pPr>
+        <w:ind w:left="5760" w:hanging="360"/>
+      </w:pPr>
+    </w:lvl>
+    <w:lvl w:ilvl="8" w:tplc="0409001B" w:tentative="1">
+      <w:start w:val="1"/>
+      <w:numFmt w:val="lowerRoman"/>
+      <w:lvlText w:val="%9."/>
+      <w:lvlJc w:val="right"/>
+      <w:pPr>
+        <w:ind w:left="6480" w:hanging="180"/>
+      </w:pPr>
+    </w:lvl>
+  </w:abstractNum>
+  <w:abstractNum w:abstractNumId="2">
+    <w:nsid w:val="6E27104F"/>
+    <w:multiLevelType w:val="hybridMultilevel"/>
+    <w:tmpl w:val="B810CBCA"/>
+    <w:lvl w:ilvl="0" w:tplc="04090013">
+      <w:start w:val="1"/>
+      <w:numFmt w:val="upperRoman"/>
+      <w:lvlText w:val="%1."/>
+      <w:lvlJc w:val="right"/>
+      <w:pPr>
+        <w:ind w:left="720" w:hanging="360"/>
+      </w:pPr>
+    </w:lvl>
+    <w:lvl w:ilvl="1" w:tplc="04090019" w:tentative="1">
+      <w:start w:val="1"/>
+      <w:numFmt w:val="lowerLetter"/>
+      <w:lvlText w:val="%2."/>
+      <w:lvlJc w:val="left"/>
+      <w:pPr>
+        <w:ind w:left="1440" w:hanging="360"/>
+      </w:pPr>
+    </w:lvl>
+    <w:lvl w:ilvl="2" w:tplc="0409001B" w:tentative="1">
+      <w:start w:val="1"/>
+      <w:numFmt w:val="lowerRoman"/>
+      <w:lvlText w:val="%3."/>
+      <w:lvlJc w:val="right"/>
+      <w:pPr>
+        <w:ind w:left="2160" w:hanging="180"/>
+      </w:pPr>
+    </w:lvl>
+    <w:lvl w:ilvl="3" w:tplc="0409000F" w:tentative="1">
+      <w:start w:val="1"/>
+      <w:numFmt w:val="decimal"/>
+      <w:lvlText w:val="%4."/>
+      <w:lvlJc w:val="left"/>
+      <w:pPr>
+        <w:ind w:left="2880" w:hanging="360"/>
+      </w:pPr>
+    </w:lvl>
+    <w:lvl w:ilvl="4" w:tplc="04090019" w:tentative="1">
+      <w:start w:val="1"/>
+      <w:numFmt w:val="lowerLetter"/>
+      <w:lvlText w:val="%5."/>
+      <w:lvlJc w:val="left"/>
+      <w:pPr>
+        <w:ind w:left="3600" w:hanging="360"/>
+      </w:pPr>
+    </w:lvl>
+    <w:lvl w:ilvl="5" w:tplc="0409001B" w:tentative="1">
+      <w:start w:val="1"/>
+      <w:numFmt w:val="lowerRoman"/>
+      <w:lvlText w:val="%6."/>
+      <w:lvlJc w:val="right"/>
+      <w:pPr>
+        <w:ind w:left="4320" w:hanging="180"/>
+      </w:pPr>
+    </w:lvl>
+    <w:lvl w:ilvl="6" w:tplc="0409000F" w:tentative="1">
+      <w:start w:val="1"/>
+      <w:numFmt w:val="decimal"/>
+      <w:lvlText w:val="%7."/>
+      <w:lvlJc w:val="left"/>
+      <w:pPr>
+        <w:ind w:left="5040" w:hanging="360"/>
+      </w:pPr>
+    </w:lvl>
+    <w:lvl w:ilvl="7" w:tplc="04090019" w:tentative="1">
+      <w:start w:val="1"/>
+      <w:numFmt w:val="lowerLetter"/>
+      <w:lvlText w:val="%8."/>
+      <w:lvlJc w:val="left"/>
+      <w:pPr>
+        <w:ind w:left="5760" w:hanging="360"/>
+      </w:pPr>
+    </w:lvl>
+    <w:lvl w:ilvl="8" w:tplc="0409001B" w:tentative="1">
+      <w:start w:val="1"/>
+      <w:numFmt w:val="lowerRoman"/>
+      <w:lvlText w:val="%9."/>
+      <w:lvlJc w:val="right"/>
+      <w:pPr>
+        <w:ind w:left="6480" w:hanging="180"/>
+      </w:pPr>
+    </w:lvl>
+  </w:abstractNum>
+  <w:num w:numId="1">
+    <w:abstractNumId w:val="0"/>
+  </w:num>
+  <w:num w:numId="2">
+    <w:abstractNumId w:val="2"/>
+  </w:num>
+  <w:num w:numId="3">
+    <w:abstractNumId w:val="1"/>
+  </w:num>
+</w:numbering>
 </file>
 
 <file path=word/styles.xml><?xml version="1.0" encoding="utf-8"?>
@@ -283,7 +2442,6 @@
     <w:name w:val="Hyperlink"/>
     <w:basedOn w:val="DefaultParagraphFont"/>
     <w:uiPriority w:val="99"/>
-    <w:semiHidden/>
     <w:unhideWhenUsed/>
     <w:rsid w:val="00B12F55"/>
     <w:rPr>
@@ -379,6 +2537,29 @@
       <w:vanish/>
       <w:sz w:val="16"/>
       <w:szCs w:val="16"/>
+    </w:rPr>
+  </w:style>
+  <w:style w:type="paragraph" w:styleId="ListParagraph">
+    <w:name w:val="List Paragraph"/>
+    <w:basedOn w:val="Normal"/>
+    <w:uiPriority w:val="34"/>
+    <w:qFormat/>
+    <w:rsid w:val="00A6213D"/>
+    <w:pPr>
+      <w:ind w:left="720"/>
+      <w:contextualSpacing/>
+    </w:pPr>
+  </w:style>
+  <w:style w:type="character" w:styleId="FollowedHyperlink">
+    <w:name w:val="FollowedHyperlink"/>
+    <w:basedOn w:val="DefaultParagraphFont"/>
+    <w:uiPriority w:val="99"/>
+    <w:semiHidden/>
+    <w:unhideWhenUsed/>
+    <w:rsid w:val="006820F0"/>
+    <w:rPr>
+      <w:color w:val="800080" w:themeColor="followedHyperlink"/>
+      <w:u w:val="single"/>
     </w:rPr>
   </w:style>
 </w:styles>
@@ -571,7 +2752,6 @@
     <w:name w:val="Hyperlink"/>
     <w:basedOn w:val="DefaultParagraphFont"/>
     <w:uiPriority w:val="99"/>
-    <w:semiHidden/>
     <w:unhideWhenUsed/>
     <w:rsid w:val="00B12F55"/>
     <w:rPr>
@@ -667,6 +2847,29 @@
       <w:vanish/>
       <w:sz w:val="16"/>
       <w:szCs w:val="16"/>
+    </w:rPr>
+  </w:style>
+  <w:style w:type="paragraph" w:styleId="ListParagraph">
+    <w:name w:val="List Paragraph"/>
+    <w:basedOn w:val="Normal"/>
+    <w:uiPriority w:val="34"/>
+    <w:qFormat/>
+    <w:rsid w:val="00A6213D"/>
+    <w:pPr>
+      <w:ind w:left="720"/>
+      <w:contextualSpacing/>
+    </w:pPr>
+  </w:style>
+  <w:style w:type="character" w:styleId="FollowedHyperlink">
+    <w:name w:val="FollowedHyperlink"/>
+    <w:basedOn w:val="DefaultParagraphFont"/>
+    <w:uiPriority w:val="99"/>
+    <w:semiHidden/>
+    <w:unhideWhenUsed/>
+    <w:rsid w:val="006820F0"/>
+    <w:rPr>
+      <w:color w:val="800080" w:themeColor="followedHyperlink"/>
+      <w:u w:val="single"/>
     </w:rPr>
   </w:style>
 </w:styles>

</xml_diff>

<commit_message>
Started week 4 DQ2 draft.
</commit_message>
<xml_diff>
--- a/week4_dir/DQ2_dir/DQ2_notes.docx
+++ b/week4_dir/DQ2_dir/DQ2_notes.docx
@@ -420,6 +420,7 @@
         <w:rPr>
           <w:rFonts w:cs="Lucida grande"/>
           <w:color w:val="000000"/>
+          <w:highlight w:val="red"/>
           <w:shd w:val="clear" w:color="auto" w:fill="FFFFFF"/>
         </w:rPr>
         <w:t xml:space="preserve">As the web has evolved over the years, browsers have come and gone. New technologies have </w:t>
@@ -428,6 +429,7 @@
         <w:rPr>
           <w:rFonts w:cs="Lucida grande"/>
           <w:color w:val="000000"/>
+          <w:highlight w:val="red"/>
           <w:shd w:val="clear" w:color="auto" w:fill="FFFFFF"/>
         </w:rPr>
         <w:t>emerged to enhance user experience and a multitude of devices have gained the ability to connect to online content.</w:t>
@@ -436,9 +438,18 @@
         <w:rPr>
           <w:rFonts w:cs="Lucida grande"/>
           <w:color w:val="000000"/>
-          <w:shd w:val="clear" w:color="auto" w:fill="FFFFFF"/>
-        </w:rPr>
-        <w:t xml:space="preserve"> As you can imagine, this amount of change over a relatively short period of time has made the web a volatile place for web designers.</w:t>
+          <w:highlight w:val="red"/>
+          <w:shd w:val="clear" w:color="auto" w:fill="FFFFFF"/>
+        </w:rPr>
+        <w:t xml:space="preserve"> As you can imagine, this amount of change over a relatively short period of time has made the web a volatile place for web designers</w:t>
+      </w:r>
+      <w:r>
+        <w:rPr>
+          <w:rFonts w:cs="Lucida grande"/>
+          <w:color w:val="000000"/>
+          <w:shd w:val="clear" w:color="auto" w:fill="FFFFFF"/>
+        </w:rPr>
+        <w:t>.</w:t>
       </w:r>
     </w:p>
     <w:p>
@@ -1646,8 +1657,6 @@
         </w:rPr>
         <w:t xml:space="preserve"> all gadgets, especially with the explosion of Internet enabled mobile devices.</w:t>
       </w:r>
-      <w:bookmarkStart w:id="0" w:name="_GoBack"/>
-      <w:bookmarkEnd w:id="0"/>
     </w:p>
     <w:p>
       <w:pPr>
@@ -1852,23 +1861,17 @@
         <w:rPr>
           <w:rFonts w:cs="Lucida grande"/>
           <w:color w:val="000000"/>
-          <w:shd w:val="clear" w:color="auto" w:fill="FFFFFF"/>
-        </w:rPr>
-        <w:t>Dwyer, S. (2009) ‘</w:t>
-      </w:r>
-      <w:r>
-        <w:rPr>
-          <w:rFonts w:cs="Lucida grande"/>
-          <w:color w:val="000000"/>
-          <w:shd w:val="clear" w:color="auto" w:fill="FFFFFF"/>
-        </w:rPr>
-        <w:t>Progressive Enhancement: What It Is, And How To Use It?</w:t>
+          <w:highlight w:val="red"/>
+          <w:shd w:val="clear" w:color="auto" w:fill="FFFFFF"/>
+        </w:rPr>
+        <w:t>Dwyer, S. (2009) ‘Progressive Enhancement: What It Is, And How To Use It?</w:t>
       </w:r>
       <w:proofErr w:type="gramStart"/>
       <w:r>
         <w:rPr>
           <w:rFonts w:cs="Lucida grande"/>
           <w:color w:val="000000"/>
+          <w:highlight w:val="red"/>
           <w:shd w:val="clear" w:color="auto" w:fill="FFFFFF"/>
         </w:rPr>
         <w:t>’,</w:t>
@@ -1878,6 +1881,7 @@
         <w:rPr>
           <w:rFonts w:cs="Lucida grande"/>
           <w:color w:val="000000"/>
+          <w:highlight w:val="red"/>
           <w:shd w:val="clear" w:color="auto" w:fill="FFFFFF"/>
         </w:rPr>
         <w:t xml:space="preserve"> Smashing Magazine [Online]. Available from: </w:t>
@@ -1887,6 +1891,7 @@
           <w:rPr>
             <w:rStyle w:val="Hyperlink"/>
             <w:rFonts w:cs="Lucida grande"/>
+            <w:highlight w:val="red"/>
             <w:shd w:val="clear" w:color="auto" w:fill="FFFFFF"/>
           </w:rPr>
           <w:t>http://www.smashingmagazine.com/2009/04/22/progressive-enhancement-what-it-is-and-how-to-use-it/</w:t>
@@ -1896,10 +1901,13 @@
         <w:rPr>
           <w:rFonts w:cs="Lucida grande"/>
           <w:color w:val="000000"/>
+          <w:highlight w:val="red"/>
           <w:shd w:val="clear" w:color="auto" w:fill="FFFFFF"/>
         </w:rPr>
         <w:t xml:space="preserve"> (Accessed: 7 June 2014)</w:t>
       </w:r>
+      <w:bookmarkStart w:id="0" w:name="_GoBack"/>
+      <w:bookmarkEnd w:id="0"/>
     </w:p>
     <w:p>
       <w:pPr>
@@ -2111,7 +2119,7 @@
         <w:ind w:left="2880" w:hanging="360"/>
       </w:pPr>
     </w:lvl>
-    <w:lvl w:ilvl="4" w:tplc="04090019" w:tentative="1">
+    <w:lvl w:ilvl="4" w:tplc="04090019">
       <w:start w:val="1"/>
       <w:numFmt w:val="lowerLetter"/>
       <w:lvlText w:val="%5."/>

</xml_diff>

<commit_message>
Finished draft of week 4 DQ2
Still need to proofread.
</commit_message>
<xml_diff>
--- a/week4_dir/DQ2_dir/DQ2_notes.docx
+++ b/week4_dir/DQ2_dir/DQ2_notes.docx
@@ -1637,7 +1637,17 @@
           <w:color w:val="000000"/>
           <w:shd w:val="clear" w:color="auto" w:fill="FFFFFF"/>
         </w:rPr>
-        <w:t xml:space="preserve">While progressive enhancement has its critics, as a web design approach and as a business model blueprint for design houses it makes the case of addressing the growing need to build </w:t>
+        <w:t xml:space="preserve">While progressive enhancement has its critics, as a web design approach and as a business model blueprint for design houses </w:t>
+      </w:r>
+      <w:bookmarkStart w:id="0" w:name="_GoBack"/>
+      <w:bookmarkEnd w:id="0"/>
+      <w:r>
+        <w:rPr>
+          <w:rFonts w:cs="Lucida grande"/>
+          <w:color w:val="000000"/>
+          <w:shd w:val="clear" w:color="auto" w:fill="FFFFFF"/>
+        </w:rPr>
+        <w:t xml:space="preserve">it makes the case of addressing the growing need to build </w:t>
       </w:r>
       <w:proofErr w:type="gramStart"/>
       <w:r>
@@ -1797,6 +1807,7 @@
         <w:rPr>
           <w:rFonts w:cs="Lucida grande"/>
           <w:color w:val="000000"/>
+          <w:highlight w:val="red"/>
           <w:shd w:val="clear" w:color="auto" w:fill="FFFFFF"/>
         </w:rPr>
         <w:t>Desruelle</w:t>
@@ -1806,6 +1817,7 @@
         <w:rPr>
           <w:rFonts w:cs="Lucida grande"/>
           <w:color w:val="000000"/>
+          <w:highlight w:val="red"/>
           <w:shd w:val="clear" w:color="auto" w:fill="FFFFFF"/>
         </w:rPr>
         <w:t xml:space="preserve">, H., </w:t>
@@ -1815,6 +1827,7 @@
         <w:rPr>
           <w:rFonts w:cs="Lucida grande"/>
           <w:color w:val="000000"/>
+          <w:highlight w:val="red"/>
           <w:shd w:val="clear" w:color="auto" w:fill="FFFFFF"/>
         </w:rPr>
         <w:t>Blomme</w:t>
@@ -1824,6 +1837,7 @@
         <w:rPr>
           <w:rFonts w:cs="Lucida grande"/>
           <w:color w:val="000000"/>
+          <w:highlight w:val="red"/>
           <w:shd w:val="clear" w:color="auto" w:fill="FFFFFF"/>
         </w:rPr>
         <w:t xml:space="preserve">, D. &amp; </w:t>
@@ -1833,6 +1847,7 @@
         <w:rPr>
           <w:rFonts w:cs="Lucida grande"/>
           <w:color w:val="000000"/>
+          <w:highlight w:val="red"/>
           <w:shd w:val="clear" w:color="auto" w:fill="FFFFFF"/>
         </w:rPr>
         <w:t>Gielen</w:t>
@@ -1842,6 +1857,7 @@
         <w:rPr>
           <w:rFonts w:cs="Lucida grande"/>
           <w:color w:val="000000"/>
+          <w:highlight w:val="red"/>
           <w:shd w:val="clear" w:color="auto" w:fill="FFFFFF"/>
         </w:rPr>
         <w:t>, F. 2011, "Adaptive mobile web applications through fine-grained progressive enhancement", ADAPTIVE 2011, The Third International Conference on Adaptive and Self-Adaptive Systems and Applications, pp. 51.</w:t>
@@ -1906,8 +1922,6 @@
         </w:rPr>
         <w:t xml:space="preserve"> (Accessed: 7 June 2014)</w:t>
       </w:r>
-      <w:bookmarkStart w:id="0" w:name="_GoBack"/>
-      <w:bookmarkEnd w:id="0"/>
     </w:p>
     <w:p>
       <w:pPr>

</xml_diff>